<commit_message>
Update COS214 Project Report.docx
</commit_message>
<xml_diff>
--- a/COS214 Project Report.docx
+++ b/COS214 Project Report.docx
@@ -1464,6 +1464,13 @@
         </w:rPr>
         <w:t>, and solve the problem of customer-state-dependant system behaviour</w:t>
       </w:r>
+      <w:r>
+        <w:rPr>
+          <w:sz w:val="22"/>
+          <w:szCs w:val="22"/>
+        </w:rPr>
+        <w:t>.</w:t>
+      </w:r>
     </w:p>
     <w:p>
       <w:pPr>
@@ -1479,70 +1486,98 @@
           <w:sz w:val="22"/>
           <w:szCs w:val="22"/>
         </w:rPr>
-        <w:t>We make use of the observer pattern with the waiter class, which can observe both the kitchenwindow and the table it is serving</w:t>
-      </w:r>
-      <w:r>
-        <w:rPr>
-          <w:sz w:val="22"/>
-          <w:szCs w:val="22"/>
-        </w:rPr>
-        <w:t xml:space="preserve">. The table notifies the waiter associated with it that the order can be placed, at which point the </w:t>
-      </w:r>
-      <w:r>
-        <w:rPr>
-          <w:sz w:val="22"/>
-          <w:szCs w:val="22"/>
-        </w:rPr>
-        <w:t xml:space="preserve">waiter places the order with the kitchenwindow, and is attached to the kitchenwindow </w:t>
-      </w:r>
-      <w:r>
-        <w:rPr>
-          <w:sz w:val="22"/>
-          <w:szCs w:val="22"/>
-        </w:rPr>
-        <w:t>until the order has been made, when the waiter is notified</w:t>
-      </w:r>
-      <w:r>
-        <w:rPr>
-          <w:sz w:val="22"/>
-          <w:szCs w:val="22"/>
-        </w:rPr>
-        <w:t xml:space="preserve"> </w:t>
-      </w:r>
-      <w:r>
-        <w:rPr>
-          <w:sz w:val="22"/>
-          <w:szCs w:val="22"/>
-        </w:rPr>
-        <w:t>that the order is completed and lets the table known that it has been served</w:t>
-      </w:r>
-      <w:r>
-        <w:rPr>
-          <w:sz w:val="22"/>
-          <w:szCs w:val="22"/>
-        </w:rPr>
-        <w:t xml:space="preserve">. This solved the problem of </w:t>
-      </w:r>
-      <w:r>
-        <w:rPr>
-          <w:sz w:val="22"/>
-          <w:szCs w:val="22"/>
-        </w:rPr>
-        <w:t>communication between waiters and tables and waiters and the kitchen</w:t>
-      </w:r>
-      <w:r>
-        <w:rPr>
-          <w:sz w:val="22"/>
-          <w:szCs w:val="22"/>
-        </w:rPr>
-        <w:t>, and simulated the real-life interactions between</w:t>
-      </w:r>
-      <w:r>
-        <w:rPr>
-          <w:sz w:val="22"/>
-          <w:szCs w:val="22"/>
-        </w:rPr>
-        <w:t xml:space="preserve"> tables and waiters and the kitchen and waiters.</w:t>
+        <w:t xml:space="preserve">The factory method is also implemented </w:t>
+      </w:r>
+      <w:r>
+        <w:rPr>
+          <w:sz w:val="22"/>
+          <w:szCs w:val="22"/>
+        </w:rPr>
+        <w:t xml:space="preserve">with Customer, to allow for a variety of types of </w:t>
+      </w:r>
+      <w:r>
+        <w:rPr>
+          <w:sz w:val="22"/>
+          <w:szCs w:val="22"/>
+        </w:rPr>
+        <w:t>customers</w:t>
+      </w:r>
+      <w:r>
+        <w:rPr>
+          <w:sz w:val="22"/>
+          <w:szCs w:val="22"/>
+        </w:rPr>
+        <w:t xml:space="preserve"> with </w:t>
+      </w:r>
+      <w:r>
+        <w:rPr>
+          <w:sz w:val="22"/>
+          <w:szCs w:val="22"/>
+        </w:rPr>
+        <w:t>sligh</w:t>
+      </w:r>
+      <w:r>
+        <w:rPr>
+          <w:sz w:val="22"/>
+          <w:szCs w:val="22"/>
+        </w:rPr>
+        <w:t xml:space="preserve">tly </w:t>
+      </w:r>
+      <w:r>
+        <w:rPr>
+          <w:sz w:val="22"/>
+          <w:szCs w:val="22"/>
+        </w:rPr>
+        <w:t>differing properties to enter the restaurant</w:t>
+      </w:r>
+      <w:r>
+        <w:rPr>
+          <w:sz w:val="22"/>
+          <w:szCs w:val="22"/>
+        </w:rPr>
+        <w:t xml:space="preserve">, to simulate various types of customers you might find in a real-life restaurant setting. The types of customers, Normal, </w:t>
+      </w:r>
+      <w:r>
+        <w:rPr>
+          <w:sz w:val="22"/>
+          <w:szCs w:val="22"/>
+        </w:rPr>
+        <w:t>Wealthy</w:t>
+      </w:r>
+      <w:r>
+        <w:rPr>
+          <w:sz w:val="22"/>
+          <w:szCs w:val="22"/>
+        </w:rPr>
+        <w:t>, and Karen</w:t>
+      </w:r>
+      <w:r>
+        <w:rPr>
+          <w:sz w:val="22"/>
+          <w:szCs w:val="22"/>
+        </w:rPr>
+        <w:t xml:space="preserve"> have differing default happiness properties, </w:t>
+      </w:r>
+      <w:r>
+        <w:rPr>
+          <w:sz w:val="22"/>
+          <w:szCs w:val="22"/>
+        </w:rPr>
+        <w:t xml:space="preserve">resulting in </w:t>
+      </w:r>
+      <w:r>
+        <w:rPr>
+          <w:sz w:val="22"/>
+          <w:szCs w:val="22"/>
+        </w:rPr>
+        <w:t>some getting unhappy faster than others</w:t>
+      </w:r>
+      <w:r>
+        <w:rPr>
+          <w:sz w:val="22"/>
+          <w:szCs w:val="22"/>
+        </w:rPr>
+        <w:t>, and creating the possibility for varying happiness states among customers</w:t>
       </w:r>
     </w:p>
     <w:p>
@@ -1559,63 +1594,70 @@
           <w:sz w:val="22"/>
           <w:szCs w:val="22"/>
         </w:rPr>
-        <w:t xml:space="preserve">We make use of the chain of responsibility pattern within </w:t>
-      </w:r>
-      <w:r>
-        <w:rPr>
-          <w:sz w:val="22"/>
-          <w:szCs w:val="22"/>
-        </w:rPr>
-        <w:t xml:space="preserve">the </w:t>
-      </w:r>
-      <w:r>
-        <w:rPr>
-          <w:sz w:val="22"/>
-          <w:szCs w:val="22"/>
-        </w:rPr>
-        <w:t xml:space="preserve">chef classes, </w:t>
-      </w:r>
-      <w:r>
-        <w:rPr>
-          <w:sz w:val="22"/>
-          <w:szCs w:val="22"/>
-        </w:rPr>
-        <w:t>wherein the meal components of menu items of an order are handled by different chefs depending on type, and passed through each</w:t>
-      </w:r>
-      <w:r>
-        <w:rPr>
-          <w:sz w:val="22"/>
-          <w:szCs w:val="22"/>
-        </w:rPr>
-        <w:t xml:space="preserve"> until the</w:t>
-      </w:r>
-      <w:r>
-        <w:rPr>
-          <w:sz w:val="22"/>
-          <w:szCs w:val="22"/>
-        </w:rPr>
-        <w:t xml:space="preserve"> right chef is used</w:t>
-      </w:r>
-      <w:r>
-        <w:rPr>
-          <w:sz w:val="22"/>
-          <w:szCs w:val="22"/>
-        </w:rPr>
-        <w:t>.</w:t>
-      </w:r>
-      <w:r>
-        <w:rPr>
-          <w:sz w:val="22"/>
-          <w:szCs w:val="22"/>
-        </w:rPr>
-        <w:t xml:space="preserve"> This allowed foe the simulation of a real kitchen environment in which responsibility for different components falls on different chefs, and also allowed for the simulation of the cooking process</w:t>
-      </w:r>
-      <w:r>
-        <w:rPr>
-          <w:sz w:val="22"/>
-          <w:szCs w:val="22"/>
-        </w:rPr>
-        <w:t>.</w:t>
+        <w:t>We make use of the observer pattern with the waiter class, which can observe both the kitchenwindow and the table it is serving</w:t>
+      </w:r>
+      <w:r>
+        <w:rPr>
+          <w:sz w:val="22"/>
+          <w:szCs w:val="22"/>
+        </w:rPr>
+        <w:t xml:space="preserve">. The table notifies the waiter associated with it that the order can be placed, at which point the </w:t>
+      </w:r>
+      <w:r>
+        <w:rPr>
+          <w:sz w:val="22"/>
+          <w:szCs w:val="22"/>
+        </w:rPr>
+        <w:t xml:space="preserve">waiter places the order with the kitchenwindow, and is attached to the kitchenwindow </w:t>
+      </w:r>
+      <w:r>
+        <w:rPr>
+          <w:sz w:val="22"/>
+          <w:szCs w:val="22"/>
+        </w:rPr>
+        <w:t>until the order has been made, when the waiter is notified</w:t>
+      </w:r>
+      <w:r>
+        <w:rPr>
+          <w:sz w:val="22"/>
+          <w:szCs w:val="22"/>
+        </w:rPr>
+        <w:t xml:space="preserve"> </w:t>
+      </w:r>
+      <w:r>
+        <w:rPr>
+          <w:sz w:val="22"/>
+          <w:szCs w:val="22"/>
+        </w:rPr>
+        <w:t>that the order is completed and lets the table known that it has been served</w:t>
+      </w:r>
+      <w:r>
+        <w:rPr>
+          <w:sz w:val="22"/>
+          <w:szCs w:val="22"/>
+        </w:rPr>
+        <w:t xml:space="preserve">. This solved the problem of </w:t>
+      </w:r>
+      <w:r>
+        <w:rPr>
+          <w:sz w:val="22"/>
+          <w:szCs w:val="22"/>
+        </w:rPr>
+        <w:t>communication between waiters and tables and waiters and the kitchen</w:t>
+      </w:r>
+      <w:r>
+        <w:rPr>
+          <w:sz w:val="22"/>
+          <w:szCs w:val="22"/>
+        </w:rPr>
+        <w:t>, and simulated the real-life interactions between</w:t>
+      </w:r>
+      <w:r>
+        <w:rPr>
+          <w:sz w:val="22"/>
+          <w:szCs w:val="22"/>
+        </w:rPr>
+        <w:t xml:space="preserve"> tables and waiters and the kitchen and waiters.</w:t>
       </w:r>
     </w:p>
     <w:p>
@@ -1632,6 +1674,80 @@
           <w:sz w:val="22"/>
           <w:szCs w:val="22"/>
         </w:rPr>
+        <w:t xml:space="preserve">We make use of the chain of responsibility pattern within </w:t>
+      </w:r>
+      <w:r>
+        <w:rPr>
+          <w:sz w:val="22"/>
+          <w:szCs w:val="22"/>
+        </w:rPr>
+        <w:t xml:space="preserve">the </w:t>
+      </w:r>
+      <w:r>
+        <w:rPr>
+          <w:sz w:val="22"/>
+          <w:szCs w:val="22"/>
+        </w:rPr>
+        <w:t xml:space="preserve">chef classes, </w:t>
+      </w:r>
+      <w:r>
+        <w:rPr>
+          <w:sz w:val="22"/>
+          <w:szCs w:val="22"/>
+        </w:rPr>
+        <w:t>wherein the meal components of menu items of an order are handled by different chefs depending on type, and passed through each</w:t>
+      </w:r>
+      <w:r>
+        <w:rPr>
+          <w:sz w:val="22"/>
+          <w:szCs w:val="22"/>
+        </w:rPr>
+        <w:t xml:space="preserve"> until the</w:t>
+      </w:r>
+      <w:r>
+        <w:rPr>
+          <w:sz w:val="22"/>
+          <w:szCs w:val="22"/>
+        </w:rPr>
+        <w:t xml:space="preserve"> right chef is used</w:t>
+      </w:r>
+      <w:r>
+        <w:rPr>
+          <w:sz w:val="22"/>
+          <w:szCs w:val="22"/>
+        </w:rPr>
+        <w:t>.</w:t>
+      </w:r>
+      <w:r>
+        <w:rPr>
+          <w:sz w:val="22"/>
+          <w:szCs w:val="22"/>
+        </w:rPr>
+        <w:t xml:space="preserve"> This allowed foe the simulation of a real kitchen environment in which responsibility for different components falls on different chefs, and also allowed for the simulation of the cooking process</w:t>
+      </w:r>
+      <w:r>
+        <w:rPr>
+          <w:sz w:val="22"/>
+          <w:szCs w:val="22"/>
+        </w:rPr>
+        <w:t>.</w:t>
+      </w:r>
+    </w:p>
+    <w:p>
+      <w:pPr>
+        <w:pStyle w:val="NormalWeb"/>
+        <w:ind w:left="567" w:hanging="567"/>
+        <w:rPr>
+          <w:sz w:val="22"/>
+          <w:szCs w:val="22"/>
+        </w:rPr>
+      </w:pPr>
+      <w:r>
+        <w:rPr>
+          <w:sz w:val="22"/>
+          <w:szCs w:val="22"/>
+        </w:rPr>
+        <w:lastRenderedPageBreak/>
         <w:t>The decorator pattern is made use of with the MenuItem</w:t>
       </w:r>
       <w:r>
@@ -1640,6 +1756,69 @@
           <w:szCs w:val="22"/>
         </w:rPr>
         <w:t xml:space="preserve"> and Plating class</w:t>
+      </w:r>
+      <w:r>
+        <w:rPr>
+          <w:sz w:val="22"/>
+          <w:szCs w:val="22"/>
+        </w:rPr>
+        <w:t xml:space="preserve">, and allows for </w:t>
+      </w:r>
+      <w:r>
+        <w:rPr>
+          <w:sz w:val="22"/>
+          <w:szCs w:val="22"/>
+        </w:rPr>
+        <w:t>the properties of the MenuItem to be altered, in this case cost, depending on the type of plating chosen</w:t>
+      </w:r>
+      <w:r>
+        <w:rPr>
+          <w:sz w:val="22"/>
+          <w:szCs w:val="22"/>
+        </w:rPr>
+        <w:t xml:space="preserve">, which will affect the </w:t>
+      </w:r>
+      <w:r>
+        <w:rPr>
+          <w:sz w:val="22"/>
+          <w:szCs w:val="22"/>
+        </w:rPr>
+        <w:t xml:space="preserve">overall </w:t>
+      </w:r>
+      <w:r>
+        <w:rPr>
+          <w:sz w:val="22"/>
+          <w:szCs w:val="22"/>
+        </w:rPr>
+        <w:t>cost of the MenuItem</w:t>
+      </w:r>
+      <w:r>
+        <w:rPr>
+          <w:sz w:val="22"/>
+          <w:szCs w:val="22"/>
+        </w:rPr>
+        <w:t>. This allowed for the simulation of customer choices with regards meal presentation</w:t>
+      </w:r>
+      <w:r>
+        <w:rPr>
+          <w:sz w:val="22"/>
+          <w:szCs w:val="22"/>
+        </w:rPr>
+        <w:t xml:space="preserve">. The composite pattern is also made use of to represent a menuitem as </w:t>
+      </w:r>
+      <w:r>
+        <w:rPr>
+          <w:sz w:val="22"/>
+          <w:szCs w:val="22"/>
+        </w:rPr>
+        <w:t>the combination of many component parts</w:t>
+      </w:r>
+      <w:r>
+        <w:rPr>
+          <w:sz w:val="22"/>
+          <w:szCs w:val="22"/>
+        </w:rPr>
+        <w:t>.</w:t>
       </w:r>
     </w:p>
     <w:p>
@@ -1675,6 +1854,10 @@
     </w:sectPr>
   </w:body>
 </w:document>
+</file>
+
+<file path=word/numbering.xml><?xml version="1.0" encoding="utf-8"?>
+<w:numbering xmlns:wpc="http://schemas.microsoft.com/office/word/2010/wordprocessingCanvas" xmlns:cx="http://schemas.microsoft.com/office/drawing/2014/chartex" xmlns:cx1="http://schemas.microsoft.com/office/drawing/2015/9/8/chartex" xmlns:cx2="http://schemas.microsoft.com/office/drawing/2015/10/21/chartex" xmlns:cx3="http://schemas.microsoft.com/office/drawing/2016/5/9/chartex" xmlns:cx4="http://schemas.microsoft.com/office/drawing/2016/5/10/chartex" xmlns:cx5="http://schemas.microsoft.com/office/drawing/2016/5/11/chartex" xmlns:cx6="http://schemas.microsoft.com/office/drawing/2016/5/12/chartex" xmlns:cx7="http://schemas.microsoft.com/office/drawing/2016/5/13/chartex" xmlns:cx8="http://schemas.microsoft.com/office/drawing/2016/5/14/chartex" xmlns:mc="http://schemas.openxmlformats.org/markup-compatibility/2006" xmlns:aink="http://schemas.microsoft.com/office/drawing/2016/ink" xmlns:am3d="http://schemas.microsoft.com/office/drawing/2017/model3d" xmlns:o="urn:schemas-microsoft-com:office:office" xmlns:oel="http://schemas.microsoft.com/office/2019/extlst" xmlns:r="http://schemas.openxmlformats.org/officeDocument/2006/relationships" xmlns:m="http://schemas.openxmlformats.org/officeDocument/2006/math" xmlns:v="urn:schemas-microsoft-com:vml" xmlns:wp14="http://schemas.microsoft.com/office/word/2010/wordprocessingDrawing" xmlns:wp="http://schemas.openxmlformats.org/drawingml/2006/wordprocessingDrawing" xmlns:w10="urn:schemas-microsoft-com:office:word" xmlns:w="http://schemas.openxmlformats.org/wordprocessingml/2006/main" xmlns:w14="http://schemas.microsoft.com/office/word/2010/wordml" xmlns:w15="http://schemas.microsoft.com/office/word/2012/wordml" xmlns:w16cex="http://schemas.microsoft.com/office/word/2018/wordml/cex" xmlns:w16cid="http://schemas.microsoft.com/office/word/2016/wordml/cid" xmlns:w16="http://schemas.microsoft.com/office/word/2018/wordml" xmlns:w16sdtdh="http://schemas.microsoft.com/office/word/2020/wordml/sdtdatahash" xmlns:w16se="http://schemas.microsoft.com/office/word/2015/wordml/symex" xmlns:wpg="http://schemas.microsoft.com/office/word/2010/wordprocessingGroup" xmlns:wpi="http://schemas.microsoft.com/office/word/2010/wordprocessingInk" xmlns:wne="http://schemas.microsoft.com/office/word/2006/wordml" xmlns:wps="http://schemas.microsoft.com/office/word/2010/wordprocessingShape" mc:Ignorable="w14 w15 w16se w16cid w16 w16cex w16sdtdh wp14"/>
 </file>
 
 <file path=word/styles.xml><?xml version="1.0" encoding="utf-8"?>

</xml_diff>

<commit_message>
Updates To Research Portion of Project Report
</commit_message>
<xml_diff>
--- a/COS214 Project Report.docx
+++ b/COS214 Project Report.docx
@@ -119,7 +119,7 @@
           <w:sz w:val="24"/>
           <w:szCs w:val="24"/>
         </w:rPr>
-        <w:t xml:space="preserve">To accurately model our restaurant system, we employed a selection of ten design patterns to encapsulate the </w:t>
+        <w:t xml:space="preserve">To accurately model our restaurant system, we </w:t>
       </w:r>
       <w:r>
         <w:rPr>
@@ -127,7 +127,7 @@
           <w:sz w:val="24"/>
           <w:szCs w:val="24"/>
         </w:rPr>
-        <w:t>inner workings</w:t>
+        <w:t>used</w:t>
       </w:r>
       <w:r>
         <w:rPr>
@@ -135,24 +135,210 @@
           <w:sz w:val="24"/>
           <w:szCs w:val="24"/>
         </w:rPr>
-        <w:t xml:space="preserve"> of a restaurant's operational workflow. Our choice of these patterns, which include the Command, Iterator, Observer, Mediator, Strategy, Chain of Responsibility, Composite, Decorator, State, and Factory patterns, was meticulously researched and thoughtfully chosen based on their inherent characteristics and suitability for their designated roles within our simulation.</w:t>
-      </w:r>
-    </w:p>
-    <w:p>
-      <w:pPr>
+        <w:t xml:space="preserve"> ten design patterns to </w:t>
+      </w:r>
+      <w:r>
         <w:rPr>
           <w:rFonts w:ascii="Times New Roman" w:hAnsi="Times New Roman" w:cs="Times New Roman"/>
           <w:sz w:val="24"/>
           <w:szCs w:val="24"/>
         </w:rPr>
-      </w:pPr>
+        <w:t>represent</w:t>
+      </w:r>
       <w:r>
         <w:rPr>
           <w:rFonts w:ascii="Times New Roman" w:hAnsi="Times New Roman" w:cs="Times New Roman"/>
           <w:sz w:val="24"/>
           <w:szCs w:val="24"/>
         </w:rPr>
-        <w:t>In the following sections, we will delve into each of these design patterns, discussing their unique features and how they contribute to the effective emulation of a restaurant's dynamic and multifaceted environment. By leveraging these patterns, we aim to create a comprehensive and functional simulation that mirrors the real-world complexities of restaurant management and operations.</w:t>
+        <w:t xml:space="preserve"> the </w:t>
+      </w:r>
+      <w:r>
+        <w:rPr>
+          <w:rFonts w:ascii="Times New Roman" w:hAnsi="Times New Roman" w:cs="Times New Roman"/>
+          <w:sz w:val="24"/>
+          <w:szCs w:val="24"/>
+        </w:rPr>
+        <w:t>inner workings</w:t>
+      </w:r>
+      <w:r>
+        <w:rPr>
+          <w:rFonts w:ascii="Times New Roman" w:hAnsi="Times New Roman" w:cs="Times New Roman"/>
+          <w:sz w:val="24"/>
+          <w:szCs w:val="24"/>
+        </w:rPr>
+        <w:t xml:space="preserve"> of a restaurant's operation</w:t>
+      </w:r>
+      <w:r>
+        <w:rPr>
+          <w:rFonts w:ascii="Times New Roman" w:hAnsi="Times New Roman" w:cs="Times New Roman"/>
+          <w:sz w:val="24"/>
+          <w:szCs w:val="24"/>
+        </w:rPr>
+        <w:t>s</w:t>
+      </w:r>
+      <w:r>
+        <w:rPr>
+          <w:rFonts w:ascii="Times New Roman" w:hAnsi="Times New Roman" w:cs="Times New Roman"/>
+          <w:sz w:val="24"/>
+          <w:szCs w:val="24"/>
+        </w:rPr>
+        <w:t xml:space="preserve">. Our choice of these patterns, which include the Command, Iterator, Observer, Mediator, Strategy, Chain of Responsibility, Composite, Decorator, State, and Factory patterns, was researched and thoughtfully chosen based on their </w:t>
+      </w:r>
+      <w:r>
+        <w:rPr>
+          <w:rFonts w:ascii="Times New Roman" w:hAnsi="Times New Roman" w:cs="Times New Roman"/>
+          <w:sz w:val="24"/>
+          <w:szCs w:val="24"/>
+        </w:rPr>
+        <w:t xml:space="preserve">different </w:t>
+      </w:r>
+      <w:r>
+        <w:rPr>
+          <w:rFonts w:ascii="Times New Roman" w:hAnsi="Times New Roman" w:cs="Times New Roman"/>
+          <w:sz w:val="24"/>
+          <w:szCs w:val="24"/>
+        </w:rPr>
+        <w:t>characteristics and suitability for their roles within our simulation.</w:t>
+      </w:r>
+    </w:p>
+    <w:p>
+      <w:pPr>
+        <w:rPr>
+          <w:rFonts w:ascii="Times New Roman" w:hAnsi="Times New Roman" w:cs="Times New Roman"/>
+          <w:sz w:val="24"/>
+          <w:szCs w:val="24"/>
+        </w:rPr>
+      </w:pPr>
+      <w:r>
+        <w:rPr>
+          <w:rFonts w:ascii="Times New Roman" w:hAnsi="Times New Roman" w:cs="Times New Roman"/>
+          <w:sz w:val="24"/>
+          <w:szCs w:val="24"/>
+        </w:rPr>
+        <w:t xml:space="preserve">In </w:t>
+      </w:r>
+      <w:r>
+        <w:rPr>
+          <w:rFonts w:ascii="Times New Roman" w:hAnsi="Times New Roman" w:cs="Times New Roman"/>
+          <w:sz w:val="24"/>
+          <w:szCs w:val="24"/>
+        </w:rPr>
+        <w:t>our research</w:t>
+      </w:r>
+      <w:r>
+        <w:rPr>
+          <w:rFonts w:ascii="Times New Roman" w:hAnsi="Times New Roman" w:cs="Times New Roman"/>
+          <w:sz w:val="24"/>
+          <w:szCs w:val="24"/>
+        </w:rPr>
+        <w:t xml:space="preserve">, we </w:t>
+      </w:r>
+      <w:proofErr w:type="gramStart"/>
+      <w:r>
+        <w:rPr>
+          <w:rFonts w:ascii="Times New Roman" w:hAnsi="Times New Roman" w:cs="Times New Roman"/>
+          <w:sz w:val="24"/>
+          <w:szCs w:val="24"/>
+        </w:rPr>
+        <w:t>looked</w:t>
+      </w:r>
+      <w:r>
+        <w:rPr>
+          <w:rFonts w:ascii="Times New Roman" w:hAnsi="Times New Roman" w:cs="Times New Roman"/>
+          <w:sz w:val="24"/>
+          <w:szCs w:val="24"/>
+        </w:rPr>
+        <w:t xml:space="preserve"> into</w:t>
+      </w:r>
+      <w:proofErr w:type="gramEnd"/>
+      <w:r>
+        <w:rPr>
+          <w:rFonts w:ascii="Times New Roman" w:hAnsi="Times New Roman" w:cs="Times New Roman"/>
+          <w:sz w:val="24"/>
+          <w:szCs w:val="24"/>
+        </w:rPr>
+        <w:t xml:space="preserve"> each of these design patterns, </w:t>
+      </w:r>
+      <w:r>
+        <w:rPr>
+          <w:rFonts w:ascii="Times New Roman" w:hAnsi="Times New Roman" w:cs="Times New Roman"/>
+          <w:sz w:val="24"/>
+          <w:szCs w:val="24"/>
+        </w:rPr>
+        <w:t xml:space="preserve">and will be </w:t>
+      </w:r>
+      <w:r>
+        <w:rPr>
+          <w:rFonts w:ascii="Times New Roman" w:hAnsi="Times New Roman" w:cs="Times New Roman"/>
+          <w:sz w:val="24"/>
+          <w:szCs w:val="24"/>
+        </w:rPr>
+        <w:t>discussing their unique features and how they contribute to the effective emulation of a restaurant's dynamic</w:t>
+      </w:r>
+      <w:r>
+        <w:rPr>
+          <w:rFonts w:ascii="Times New Roman" w:hAnsi="Times New Roman" w:cs="Times New Roman"/>
+          <w:sz w:val="24"/>
+          <w:szCs w:val="24"/>
+        </w:rPr>
+        <w:t xml:space="preserve"> </w:t>
+      </w:r>
+      <w:r>
+        <w:rPr>
+          <w:rFonts w:ascii="Times New Roman" w:hAnsi="Times New Roman" w:cs="Times New Roman"/>
+          <w:sz w:val="24"/>
+          <w:szCs w:val="24"/>
+        </w:rPr>
+        <w:t xml:space="preserve">environment. By </w:t>
+      </w:r>
+      <w:r>
+        <w:rPr>
+          <w:rFonts w:ascii="Times New Roman" w:hAnsi="Times New Roman" w:cs="Times New Roman"/>
+          <w:sz w:val="24"/>
+          <w:szCs w:val="24"/>
+        </w:rPr>
+        <w:t>using</w:t>
+      </w:r>
+      <w:r>
+        <w:rPr>
+          <w:rFonts w:ascii="Times New Roman" w:hAnsi="Times New Roman" w:cs="Times New Roman"/>
+          <w:sz w:val="24"/>
+          <w:szCs w:val="24"/>
+        </w:rPr>
+        <w:t xml:space="preserve"> these patterns, we </w:t>
+      </w:r>
+      <w:r>
+        <w:rPr>
+          <w:rFonts w:ascii="Times New Roman" w:hAnsi="Times New Roman" w:cs="Times New Roman"/>
+          <w:sz w:val="24"/>
+          <w:szCs w:val="24"/>
+        </w:rPr>
+        <w:t>want</w:t>
+      </w:r>
+      <w:r>
+        <w:rPr>
+          <w:rFonts w:ascii="Times New Roman" w:hAnsi="Times New Roman" w:cs="Times New Roman"/>
+          <w:sz w:val="24"/>
+          <w:szCs w:val="24"/>
+        </w:rPr>
+        <w:t xml:space="preserve"> to create a comprehensive and functional simulation that mirrors the real-world complexities of restaurant </w:t>
+      </w:r>
+      <w:r>
+        <w:rPr>
+          <w:rFonts w:ascii="Times New Roman" w:hAnsi="Times New Roman" w:cs="Times New Roman"/>
+          <w:sz w:val="24"/>
+          <w:szCs w:val="24"/>
+        </w:rPr>
+        <w:t>management</w:t>
+      </w:r>
+      <w:r>
+        <w:rPr>
+          <w:rFonts w:ascii="Times New Roman" w:hAnsi="Times New Roman" w:cs="Times New Roman"/>
+          <w:sz w:val="24"/>
+          <w:szCs w:val="24"/>
+        </w:rPr>
+        <w:t>.</w:t>
       </w:r>
     </w:p>
     <w:p>
@@ -191,21 +377,145 @@
           <w:rFonts w:ascii="Times New Roman" w:hAnsi="Times New Roman" w:cs="Times New Roman"/>
         </w:rPr>
         <w:br/>
-        <w:t xml:space="preserve">First and foremost, the Command Pattern provides us with the ability to construct a queue-based system, which aligns seamlessly with the workflow of a restaurant. By representing various actions as command objects, we create a dynamic scheduling system that can efficiently manage the influx of customers, table assignments, and reservations. </w:t>
+      </w:r>
+      <w:r>
+        <w:rPr>
+          <w:rFonts w:ascii="Times New Roman" w:hAnsi="Times New Roman" w:cs="Times New Roman"/>
+        </w:rPr>
+        <w:t>The</w:t>
+      </w:r>
+      <w:r>
+        <w:rPr>
+          <w:rFonts w:ascii="Times New Roman" w:hAnsi="Times New Roman" w:cs="Times New Roman"/>
+        </w:rPr>
+        <w:t xml:space="preserve"> Command Pattern </w:t>
+      </w:r>
+      <w:r>
+        <w:rPr>
+          <w:rFonts w:ascii="Times New Roman" w:hAnsi="Times New Roman" w:cs="Times New Roman"/>
+        </w:rPr>
+        <w:t>gives</w:t>
+      </w:r>
+      <w:r>
+        <w:rPr>
+          <w:rFonts w:ascii="Times New Roman" w:hAnsi="Times New Roman" w:cs="Times New Roman"/>
+        </w:rPr>
+        <w:t xml:space="preserve"> us the ability to construct a queue-based system, which aligns with the workflow of a restaurant. By representing various actions as command objects, we create a dynamic scheduling system that can efficiently manage </w:t>
+      </w:r>
+      <w:r>
+        <w:rPr>
+          <w:rFonts w:ascii="Times New Roman" w:hAnsi="Times New Roman" w:cs="Times New Roman"/>
+        </w:rPr>
+        <w:t xml:space="preserve">incoming </w:t>
+      </w:r>
+      <w:r>
+        <w:rPr>
+          <w:rFonts w:ascii="Times New Roman" w:hAnsi="Times New Roman" w:cs="Times New Roman"/>
+        </w:rPr>
+        <w:t xml:space="preserve">customers, table assignments, and reservations. </w:t>
       </w:r>
       <w:r>
         <w:rPr>
           <w:rFonts w:ascii="Times New Roman" w:hAnsi="Times New Roman" w:cs="Times New Roman"/>
         </w:rPr>
         <w:br/>
-        <w:t>Furthermore, the Command Pattern allows us to cater to the diverse characteristics of objects within our system. For instance, certain customers may possess a priority feature, which implies that they should be prioritized over others when it comes to table allocation. By leveraging this pattern, we can define different concrete commands tailored to these specific scenarios, ensuring that the system behaves in a way that reflects the nuanced nature of restaurant operations.</w:t>
+      </w:r>
+      <w:r>
+        <w:rPr>
+          <w:rFonts w:ascii="Times New Roman" w:hAnsi="Times New Roman" w:cs="Times New Roman"/>
+        </w:rPr>
+        <w:t>The</w:t>
+      </w:r>
+      <w:r>
+        <w:rPr>
+          <w:rFonts w:ascii="Times New Roman" w:hAnsi="Times New Roman" w:cs="Times New Roman"/>
+        </w:rPr>
+        <w:t xml:space="preserve"> Command Pattern </w:t>
+      </w:r>
+      <w:r>
+        <w:rPr>
+          <w:rFonts w:ascii="Times New Roman" w:hAnsi="Times New Roman" w:cs="Times New Roman"/>
+        </w:rPr>
+        <w:t xml:space="preserve">also </w:t>
+      </w:r>
+      <w:r>
+        <w:rPr>
+          <w:rFonts w:ascii="Times New Roman" w:hAnsi="Times New Roman" w:cs="Times New Roman"/>
+        </w:rPr>
+        <w:t xml:space="preserve">allows us to cater to the </w:t>
+      </w:r>
+      <w:r>
+        <w:rPr>
+          <w:rFonts w:ascii="Times New Roman" w:hAnsi="Times New Roman" w:cs="Times New Roman"/>
+        </w:rPr>
+        <w:t>wide range of</w:t>
+      </w:r>
+      <w:r>
+        <w:rPr>
+          <w:rFonts w:ascii="Times New Roman" w:hAnsi="Times New Roman" w:cs="Times New Roman"/>
+        </w:rPr>
+        <w:t xml:space="preserve"> characteristics of objects within our system. </w:t>
       </w:r>
       <w:r>
         <w:rPr>
           <w:rFonts w:ascii="Times New Roman" w:hAnsi="Times New Roman" w:cs="Times New Roman"/>
         </w:rPr>
         <w:br/>
-        <w:t>One of the most valuable features of the Command Pattern in our context is its support for undoable operations. In the restaurant simulation, this functionality proves invaluable. For example, consider a scenario where all tables on the restaurant floor are occupied. Using the undo feature, we can efficiently return a group of waiting customers to the queue, allowing them to be in an idle state until a table becomes available. This not only enhances the system's flexibility but also mirrors real-world restaurant dynamics where customers sometimes face delays and are accommodated accordingly.</w:t>
+        <w:t xml:space="preserve">One valuable feature of the Command Pattern in our context is its support for undoable operations. For example, consider </w:t>
+      </w:r>
+      <w:r>
+        <w:rPr>
+          <w:rFonts w:ascii="Times New Roman" w:hAnsi="Times New Roman" w:cs="Times New Roman"/>
+        </w:rPr>
+        <w:t>that</w:t>
+      </w:r>
+      <w:r>
+        <w:rPr>
+          <w:rFonts w:ascii="Times New Roman" w:hAnsi="Times New Roman" w:cs="Times New Roman"/>
+        </w:rPr>
+        <w:t xml:space="preserve"> all tables on the restaurant floor are occupied. Using the undo feature, we c</w:t>
+      </w:r>
+      <w:r>
+        <w:rPr>
+          <w:rFonts w:ascii="Times New Roman" w:hAnsi="Times New Roman" w:cs="Times New Roman"/>
+        </w:rPr>
+        <w:t xml:space="preserve">ould </w:t>
+      </w:r>
+      <w:r>
+        <w:rPr>
+          <w:rFonts w:ascii="Times New Roman" w:hAnsi="Times New Roman" w:cs="Times New Roman"/>
+        </w:rPr>
+        <w:t xml:space="preserve">return a group of waiting customers to the queue, allowing them to be </w:t>
+      </w:r>
+      <w:r>
+        <w:rPr>
+          <w:rFonts w:ascii="Times New Roman" w:hAnsi="Times New Roman" w:cs="Times New Roman"/>
+        </w:rPr>
+        <w:t>idle</w:t>
+      </w:r>
+      <w:r>
+        <w:rPr>
+          <w:rFonts w:ascii="Times New Roman" w:hAnsi="Times New Roman" w:cs="Times New Roman"/>
+        </w:rPr>
+        <w:t xml:space="preserve"> until a table becomes available. This enhances the system's flexibility </w:t>
+      </w:r>
+      <w:r>
+        <w:rPr>
+          <w:rFonts w:ascii="Times New Roman" w:hAnsi="Times New Roman" w:cs="Times New Roman"/>
+        </w:rPr>
+        <w:t xml:space="preserve">and </w:t>
+      </w:r>
+      <w:r>
+        <w:rPr>
+          <w:rFonts w:ascii="Times New Roman" w:hAnsi="Times New Roman" w:cs="Times New Roman"/>
+        </w:rPr>
+        <w:t>mirrors real-world restaurant dynamics</w:t>
+      </w:r>
+      <w:r>
+        <w:rPr>
+          <w:rFonts w:ascii="Times New Roman" w:hAnsi="Times New Roman" w:cs="Times New Roman"/>
+        </w:rPr>
+        <w:t xml:space="preserve"> where customers may face delays.</w:t>
       </w:r>
     </w:p>
     <w:p>
@@ -245,49 +555,108 @@
         <w:rPr>
           <w:rFonts w:ascii="Times New Roman" w:hAnsi="Times New Roman" w:cs="Times New Roman"/>
         </w:rPr>
-        <w:t>The Iterator Pattern is a fundamental design pattern that plays a vital role in managing collections of objects while abstracting the underlying data structure.</w:t>
+        <w:t>The Iterator Pattern plays a vital role in managing collections of objects while abstracting the underlying data structure.</w:t>
       </w:r>
       <w:r>
         <w:rPr>
           <w:rFonts w:ascii="Times New Roman" w:hAnsi="Times New Roman" w:cs="Times New Roman"/>
         </w:rPr>
         <w:br/>
-        <w:t>The Iterator Pattern is a behavioural design pattern that provides a standardized way to access the elements of a collection, such as a list, array, or other data structures, without exposing the underlying implementation details. It separates the process of accessing elements from the specific data structure being used, which promotes flexibility and abstraction.</w:t>
-      </w:r>
-    </w:p>
-    <w:p>
-      <w:pPr>
-        <w:rPr>
-          <w:rFonts w:ascii="Times New Roman" w:hAnsi="Times New Roman" w:cs="Times New Roman"/>
-        </w:rPr>
-      </w:pPr>
+        <w:t>The Iterator Pattern is a behavioural design pattern that provides a standardized way to access the elements of a collection, such as a list, array, or other data structures, without exposing the underlying implementation. It separates the process of accessing elements from the specific data structure being used, which promotes flexibility and abstraction.</w:t>
+      </w:r>
+    </w:p>
+    <w:p>
+      <w:pPr>
+        <w:rPr>
+          <w:rFonts w:ascii="Times New Roman" w:hAnsi="Times New Roman" w:cs="Times New Roman"/>
+        </w:rPr>
+      </w:pPr>
+      <w:r>
+        <w:rPr>
+          <w:rFonts w:ascii="Times New Roman" w:hAnsi="Times New Roman" w:cs="Times New Roman"/>
+        </w:rPr>
+        <w:t>Abstraction of Table Access: In a restaurant, tables are an essential resource. The Iterator Pattern abstracts how tables are accessed and provides a uniform way to traverse through them. This abstraction allows us to modify the table structure without affecting the code that uses the Iterator.</w:t>
+      </w:r>
+      <w:r>
+        <w:rPr>
+          <w:rFonts w:ascii="Times New Roman" w:hAnsi="Times New Roman" w:cs="Times New Roman"/>
+        </w:rPr>
+        <w:br/>
+        <w:t xml:space="preserve">Flexibility in Traversal: The Iterator Pattern allows for flexibility in traversing the tables. Depending on the commands issued by the </w:t>
+      </w:r>
+      <w:proofErr w:type="spellStart"/>
+      <w:r>
+        <w:rPr>
+          <w:rFonts w:ascii="Times New Roman" w:hAnsi="Times New Roman" w:cs="Times New Roman"/>
+        </w:rPr>
+        <w:t>MaitreD</w:t>
+      </w:r>
+      <w:proofErr w:type="spellEnd"/>
+      <w:r>
+        <w:rPr>
+          <w:rFonts w:ascii="Times New Roman" w:hAnsi="Times New Roman" w:cs="Times New Roman"/>
+        </w:rPr>
+        <w:t>, the Table Iterator class can adapt its traversal logic to match the specific requirements of the restaurant's operation.</w:t>
+      </w:r>
+      <w:r>
+        <w:rPr>
+          <w:rFonts w:ascii="Times New Roman" w:hAnsi="Times New Roman" w:cs="Times New Roman"/>
+        </w:rPr>
+        <w:br/>
+      </w:r>
       <w:r>
         <w:rPr>
           <w:rFonts w:ascii="Times New Roman" w:hAnsi="Times New Roman" w:cs="Times New Roman"/>
         </w:rPr>
         <w:lastRenderedPageBreak/>
-        <w:t>Abstraction of Table Access: In a restaurant setting, tables are an essential resource. The Iterator Pattern abstracts how tables are accessed and provides a uniform way to traverse through them. This abstraction allows us to modify the table structure or data source without affecting the code that uses the Iterator.</w:t>
+        <w:t xml:space="preserve">Separation of Concerns: The Iterator Pattern helps separate the responsibilities of accessing tables from the </w:t>
+      </w:r>
+      <w:proofErr w:type="spellStart"/>
+      <w:r>
+        <w:rPr>
+          <w:rFonts w:ascii="Times New Roman" w:hAnsi="Times New Roman" w:cs="Times New Roman"/>
+        </w:rPr>
+        <w:t>MaitreD's</w:t>
+      </w:r>
+      <w:proofErr w:type="spellEnd"/>
+      <w:r>
+        <w:rPr>
+          <w:rFonts w:ascii="Times New Roman" w:hAnsi="Times New Roman" w:cs="Times New Roman"/>
+        </w:rPr>
+        <w:t xml:space="preserve"> commands. This separation enhances code modularity and maintainability by isolating the logic for table iteration from the </w:t>
+      </w:r>
+      <w:proofErr w:type="spellStart"/>
+      <w:r>
+        <w:rPr>
+          <w:rFonts w:ascii="Times New Roman" w:hAnsi="Times New Roman" w:cs="Times New Roman"/>
+        </w:rPr>
+        <w:t>MaitreD's</w:t>
+      </w:r>
+      <w:proofErr w:type="spellEnd"/>
+      <w:r>
+        <w:rPr>
+          <w:rFonts w:ascii="Times New Roman" w:hAnsi="Times New Roman" w:cs="Times New Roman"/>
+        </w:rPr>
+        <w:t xml:space="preserve"> other </w:t>
+      </w:r>
+      <w:r>
+        <w:rPr>
+          <w:rFonts w:ascii="Times New Roman" w:hAnsi="Times New Roman" w:cs="Times New Roman"/>
+        </w:rPr>
+        <w:t>tasks</w:t>
+      </w:r>
+      <w:r>
+        <w:rPr>
+          <w:rFonts w:ascii="Times New Roman" w:hAnsi="Times New Roman" w:cs="Times New Roman"/>
+        </w:rPr>
+        <w:t>.</w:t>
       </w:r>
       <w:r>
         <w:rPr>
           <w:rFonts w:ascii="Times New Roman" w:hAnsi="Times New Roman" w:cs="Times New Roman"/>
         </w:rPr>
         <w:br/>
-        <w:t>Flexibility in Traversal: The Iterator Pattern allows for flexibility in traversing the tables. Depending on the commands issued by the MaitreD, the Table Iterator class can adapt its traversal logic to match the specific requirements of the restaurant's operation.</w:t>
-      </w:r>
-      <w:r>
-        <w:rPr>
-          <w:rFonts w:ascii="Times New Roman" w:hAnsi="Times New Roman" w:cs="Times New Roman"/>
-        </w:rPr>
-        <w:br/>
-        <w:t>Separation of Concerns: The Iterator Pattern helps separate the responsibilities of accessing tables from the MaitreD's commands. This separation enhances code modularity and maintainability by isolating the logic for table iteration from the MaitreD's other duties.</w:t>
-      </w:r>
-      <w:r>
-        <w:rPr>
-          <w:rFonts w:ascii="Times New Roman" w:hAnsi="Times New Roman" w:cs="Times New Roman"/>
-        </w:rPr>
-        <w:br/>
-        <w:t>Efficient Iteration: The Iterator Pattern can optimize the way tables are iterated, depending on the underlying data structure. In our system the iterator pattern allows one to create priority queueing based on some sort of underlying characteristic that an object may hold.</w:t>
+        <w:t xml:space="preserve">Efficient Iteration: The Iterator Pattern can optimize the way tables are iterated, depending on the underlying data structure. </w:t>
       </w:r>
     </w:p>
     <w:p>
@@ -336,21 +705,69 @@
           <w:rFonts w:ascii="Times New Roman" w:hAnsi="Times New Roman" w:cs="Times New Roman"/>
         </w:rPr>
         <w:br/>
-        <w:t>Decoupling of Components: The Observer Pattern allows for a loose coupling between components, ensuring that changes in one component do not tightly bind it to others. Promotes flexibility and maintainability, as changes to one component don't ripple through the entire system.</w:t>
+        <w:t xml:space="preserve">Decoupling of Components: The Observer Pattern allows for a loose coupling between components, ensuring that changes in one component do not tightly bind it to others. </w:t>
+      </w:r>
+      <w:r>
+        <w:rPr>
+          <w:rFonts w:ascii="Times New Roman" w:hAnsi="Times New Roman" w:cs="Times New Roman"/>
+        </w:rPr>
+        <w:t>It p</w:t>
+      </w:r>
+      <w:r>
+        <w:rPr>
+          <w:rFonts w:ascii="Times New Roman" w:hAnsi="Times New Roman" w:cs="Times New Roman"/>
+        </w:rPr>
+        <w:t>romotes flexibility and maintainability, as changes to one component don't ripple through the entire system.</w:t>
       </w:r>
       <w:r>
         <w:rPr>
           <w:rFonts w:ascii="Times New Roman" w:hAnsi="Times New Roman" w:cs="Times New Roman"/>
         </w:rPr>
         <w:br/>
-        <w:t>Event-Driven Model: The Observer Pattern is inherently event-driven, making it well-suited for scenarios where various entities need to react to events or changes in other parts of the system. This event-driven approach simplifies the handling of complex, asynchronous interactions.</w:t>
+        <w:t xml:space="preserve">Event-Driven Model: The Observer Pattern is event-driven, making it well-suited for scenarios where various </w:t>
+      </w:r>
+      <w:r>
+        <w:rPr>
+          <w:rFonts w:ascii="Times New Roman" w:hAnsi="Times New Roman" w:cs="Times New Roman"/>
+        </w:rPr>
+        <w:t>objects</w:t>
+      </w:r>
+      <w:r>
+        <w:rPr>
+          <w:rFonts w:ascii="Times New Roman" w:hAnsi="Times New Roman" w:cs="Times New Roman"/>
+        </w:rPr>
+        <w:t xml:space="preserve"> need to react to events or changes in other parts of the system. This event-driven approach simplifies the handling of </w:t>
+      </w:r>
+      <w:r>
+        <w:rPr>
+          <w:rFonts w:ascii="Times New Roman" w:hAnsi="Times New Roman" w:cs="Times New Roman"/>
+        </w:rPr>
+        <w:t xml:space="preserve">more </w:t>
+      </w:r>
+      <w:r>
+        <w:rPr>
+          <w:rFonts w:ascii="Times New Roman" w:hAnsi="Times New Roman" w:cs="Times New Roman"/>
+        </w:rPr>
+        <w:t>complex interactions.</w:t>
       </w:r>
       <w:r>
         <w:rPr>
           <w:rFonts w:ascii="Times New Roman" w:hAnsi="Times New Roman" w:cs="Times New Roman"/>
         </w:rPr>
         <w:br/>
-        <w:t>Scalability and Extensibility: The Observer Pattern accommodates scalability. If, in the future, you decide to add new features or components that require observation, the Observer Pattern allows you to extend the system without major modifications.</w:t>
+        <w:t xml:space="preserve">Scalability and Extensibility: The Observer Pattern accommodates scalability. If, in the future, you decide to add new features or components that require observation, the Observer Pattern allows you to extend the system without major </w:t>
+      </w:r>
+      <w:r>
+        <w:rPr>
+          <w:rFonts w:ascii="Times New Roman" w:hAnsi="Times New Roman" w:cs="Times New Roman"/>
+        </w:rPr>
+        <w:t>changes</w:t>
+      </w:r>
+      <w:r>
+        <w:rPr>
+          <w:rFonts w:ascii="Times New Roman" w:hAnsi="Times New Roman" w:cs="Times New Roman"/>
+        </w:rPr>
+        <w:t>.</w:t>
       </w:r>
     </w:p>
     <w:p>
@@ -409,7 +826,7 @@
         <w:rPr>
           <w:rFonts w:ascii="Times New Roman" w:hAnsi="Times New Roman" w:cs="Times New Roman"/>
         </w:rPr>
-        <w:t>Using the Strategy and Chain of Responsibility patterns in conjunction with each other in a software system offers several advantages:</w:t>
+        <w:t>Using the Strategy and Chain of Responsibility patterns in conjunction with each other offers several advantages:</w:t>
       </w:r>
       <w:r>
         <w:rPr>
@@ -428,7 +845,43 @@
         <w:rPr>
           <w:rFonts w:ascii="Times New Roman" w:hAnsi="Times New Roman" w:cs="Times New Roman"/>
         </w:rPr>
-        <w:t>By combining these two patterns, you create a highly modular system. The Strategy Pattern allows you to encapsulate and swap out algorithms or strategies for different tasks, such as meal component preparation in your case. This modularity ensures that your system is open to extensions without affecting the existing code. The Chain of Responsibility Pattern complements this by allowing the dynamic addition or rearrangement of handlers, which can be advantageous as new responsibilities or chefs are introduced in a restaurant simulation.</w:t>
+        <w:t xml:space="preserve">By combining these two patterns, you create a modular system. The Strategy Pattern allows you to encapsulate and swap out algorithms or strategies for different tasks, such as meal component preparation in </w:t>
+      </w:r>
+      <w:r>
+        <w:rPr>
+          <w:rFonts w:ascii="Times New Roman" w:hAnsi="Times New Roman" w:cs="Times New Roman"/>
+        </w:rPr>
+        <w:t xml:space="preserve">our </w:t>
+      </w:r>
+      <w:r>
+        <w:rPr>
+          <w:rFonts w:ascii="Times New Roman" w:hAnsi="Times New Roman" w:cs="Times New Roman"/>
+        </w:rPr>
+        <w:t xml:space="preserve">case. This ensures that your system is open to extensions without affecting the existing code. The Chain of Responsibility Pattern complements this by allowing the dynamic addition of handlers, which can be </w:t>
+      </w:r>
+      <w:r>
+        <w:rPr>
+          <w:rFonts w:ascii="Times New Roman" w:hAnsi="Times New Roman" w:cs="Times New Roman"/>
+        </w:rPr>
+        <w:t>helpful</w:t>
+      </w:r>
+      <w:r>
+        <w:rPr>
+          <w:rFonts w:ascii="Times New Roman" w:hAnsi="Times New Roman" w:cs="Times New Roman"/>
+        </w:rPr>
+        <w:t xml:space="preserve"> </w:t>
+      </w:r>
+      <w:r>
+        <w:rPr>
+          <w:rFonts w:ascii="Times New Roman" w:hAnsi="Times New Roman" w:cs="Times New Roman"/>
+        </w:rPr>
+        <w:t>if</w:t>
+      </w:r>
+      <w:r>
+        <w:rPr>
+          <w:rFonts w:ascii="Times New Roman" w:hAnsi="Times New Roman" w:cs="Times New Roman"/>
+        </w:rPr>
+        <w:t xml:space="preserve"> new responsibilities or chefs are introduced in a restaurant simulation.</w:t>
       </w:r>
       <w:r>
         <w:rPr>
@@ -442,21 +895,112 @@
           <w:rFonts w:ascii="Times New Roman" w:hAnsi="Times New Roman" w:cs="Times New Roman"/>
         </w:rPr>
         <w:br/>
-        <w:t>Together, these patterns provide a high degree of flexibility. The Strategy Pattern lets you change how specific tasks are performed dynamically at runtime, adapting to different scenarios, such as varying customer orders. The Chain of Responsibility Pattern allows you to dynamically adjust the order of responsibility handlers, which can be especially useful when you need to prioritize tasks or delegate responsibilities based on changing conditions.</w:t>
+        <w:t xml:space="preserve">Together, these patterns provide high flexibility. The Strategy Pattern lets you change how specific tasks are performed dynamically at runtime, adapting to different scenarios, such as varying customer orders. The Chain of Responsibility Pattern allows you to dynamically adjust the order of responsibility handlers, which can be especially useful when you need to delegate </w:t>
+      </w:r>
+      <w:r>
+        <w:rPr>
+          <w:rFonts w:ascii="Times New Roman" w:hAnsi="Times New Roman" w:cs="Times New Roman"/>
+        </w:rPr>
+        <w:t>tasks</w:t>
+      </w:r>
+      <w:r>
+        <w:rPr>
+          <w:rFonts w:ascii="Times New Roman" w:hAnsi="Times New Roman" w:cs="Times New Roman"/>
+        </w:rPr>
+        <w:t xml:space="preserve"> based on </w:t>
+      </w:r>
+      <w:r>
+        <w:rPr>
+          <w:rFonts w:ascii="Times New Roman" w:hAnsi="Times New Roman" w:cs="Times New Roman"/>
+        </w:rPr>
+        <w:t>different</w:t>
+      </w:r>
+      <w:r>
+        <w:rPr>
+          <w:rFonts w:ascii="Times New Roman" w:hAnsi="Times New Roman" w:cs="Times New Roman"/>
+        </w:rPr>
+        <w:t xml:space="preserve"> conditions.</w:t>
       </w:r>
       <w:r>
         <w:rPr>
           <w:rFonts w:ascii="Times New Roman" w:hAnsi="Times New Roman" w:cs="Times New Roman"/>
         </w:rPr>
         <w:br/>
-        <w:t xml:space="preserve">Clear Separation of Concerns: The combination of these patterns enforces a clear separation of </w:t>
-      </w:r>
-      <w:r>
-        <w:rPr>
-          <w:rFonts w:ascii="Times New Roman" w:hAnsi="Times New Roman" w:cs="Times New Roman"/>
-        </w:rPr>
-        <w:lastRenderedPageBreak/>
-        <w:t>concerns. The Strategy Pattern ensures that each chef handles a specific meal component efficiently, abstracting the details from the kitchen window. The Chain of Responsibility Pattern promotes the separation of responsibilities, ensuring that each chef is responsible for a particular aspect of the order. This division of labour makes the codebase more maintainable and comprehensible. By integrating the Strategy and Chain of Responsibility patterns, you create a software system that not only efficiently manages the diverse expertise of chefs in preparing meal components but also allows for dynamic, adaptive, and scalable behaviour. This combination empowers your system to accurately simulate the dynamic environment of a restaurant kitchen while maintaining clean, modular, and extensible code.</w:t>
+        <w:t xml:space="preserve">Clear Separation of Concerns: The combination of these patterns enforces a clear separation of concerns. The Strategy Pattern ensures that each chef handles a specific meal component, abstracting the details from the kitchen window. The Chain of Responsibility Pattern promotes the separation of responsibilities, ensuring that each chef is responsible for a particular </w:t>
+      </w:r>
+      <w:r>
+        <w:rPr>
+          <w:rFonts w:ascii="Times New Roman" w:hAnsi="Times New Roman" w:cs="Times New Roman"/>
+        </w:rPr>
+        <w:t>component</w:t>
+      </w:r>
+      <w:r>
+        <w:rPr>
+          <w:rFonts w:ascii="Times New Roman" w:hAnsi="Times New Roman" w:cs="Times New Roman"/>
+        </w:rPr>
+        <w:t xml:space="preserve"> of </w:t>
+      </w:r>
+      <w:r>
+        <w:rPr>
+          <w:rFonts w:ascii="Times New Roman" w:hAnsi="Times New Roman" w:cs="Times New Roman"/>
+        </w:rPr>
+        <w:t xml:space="preserve">an </w:t>
+      </w:r>
+      <w:r>
+        <w:rPr>
+          <w:rFonts w:ascii="Times New Roman" w:hAnsi="Times New Roman" w:cs="Times New Roman"/>
+        </w:rPr>
+        <w:t xml:space="preserve">order. By </w:t>
+      </w:r>
+      <w:r>
+        <w:rPr>
+          <w:rFonts w:ascii="Times New Roman" w:hAnsi="Times New Roman" w:cs="Times New Roman"/>
+        </w:rPr>
+        <w:t>implementing and combining</w:t>
+      </w:r>
+      <w:r>
+        <w:rPr>
+          <w:rFonts w:ascii="Times New Roman" w:hAnsi="Times New Roman" w:cs="Times New Roman"/>
+        </w:rPr>
+        <w:t xml:space="preserve"> the Strategy and Chain of Responsibility patterns, you create a system that not efficiently manages the </w:t>
+      </w:r>
+      <w:r>
+        <w:rPr>
+          <w:rFonts w:ascii="Times New Roman" w:hAnsi="Times New Roman" w:cs="Times New Roman"/>
+        </w:rPr>
+        <w:t>expertise</w:t>
+      </w:r>
+      <w:r>
+        <w:rPr>
+          <w:rFonts w:ascii="Times New Roman" w:hAnsi="Times New Roman" w:cs="Times New Roman"/>
+        </w:rPr>
+        <w:t xml:space="preserve"> of chefs in preparing meal components</w:t>
+      </w:r>
+      <w:r>
+        <w:rPr>
+          <w:rFonts w:ascii="Times New Roman" w:hAnsi="Times New Roman" w:cs="Times New Roman"/>
+        </w:rPr>
+        <w:t xml:space="preserve"> </w:t>
+      </w:r>
+      <w:proofErr w:type="gramStart"/>
+      <w:r>
+        <w:rPr>
+          <w:rFonts w:ascii="Times New Roman" w:hAnsi="Times New Roman" w:cs="Times New Roman"/>
+        </w:rPr>
+        <w:t>and</w:t>
+      </w:r>
+      <w:r>
+        <w:rPr>
+          <w:rFonts w:ascii="Times New Roman" w:hAnsi="Times New Roman" w:cs="Times New Roman"/>
+        </w:rPr>
+        <w:t xml:space="preserve"> also</w:t>
+      </w:r>
+      <w:proofErr w:type="gramEnd"/>
+      <w:r>
+        <w:rPr>
+          <w:rFonts w:ascii="Times New Roman" w:hAnsi="Times New Roman" w:cs="Times New Roman"/>
+        </w:rPr>
+        <w:t xml:space="preserve"> allows for dynamic, adaptive, and scalable behaviour. </w:t>
       </w:r>
     </w:p>
     <w:p>
@@ -480,6 +1024,7 @@
           <w:kern w:val="0"/>
           <w14:ligatures w14:val="none"/>
         </w:rPr>
+        <w:lastRenderedPageBreak/>
         <w:t>Composite and Decorator Pattern:</w:t>
       </w:r>
     </w:p>
@@ -493,7 +1038,25 @@
         <w:rPr>
           <w:rFonts w:ascii="Times New Roman" w:hAnsi="Times New Roman" w:cs="Times New Roman"/>
         </w:rPr>
-        <w:t>The Composite and Decorator Patterns are powerful design patterns that, when used in conjunction, can provide significant benefits to your restaurant simulation system. Here are reasons why they are a good combination:</w:t>
+        <w:t xml:space="preserve">The Composite and Decorator Patterns are powerful design patterns </w:t>
+      </w:r>
+      <w:r>
+        <w:rPr>
+          <w:rFonts w:ascii="Times New Roman" w:hAnsi="Times New Roman" w:cs="Times New Roman"/>
+        </w:rPr>
+        <w:t>and are</w:t>
+      </w:r>
+      <w:r>
+        <w:rPr>
+          <w:rFonts w:ascii="Times New Roman" w:hAnsi="Times New Roman" w:cs="Times New Roman"/>
+        </w:rPr>
+        <w:t xml:space="preserve"> a good combination</w:t>
+      </w:r>
+      <w:r>
+        <w:rPr>
+          <w:rFonts w:ascii="Times New Roman" w:hAnsi="Times New Roman" w:cs="Times New Roman"/>
+        </w:rPr>
+        <w:t xml:space="preserve"> because:</w:t>
       </w:r>
     </w:p>
     <w:p>
@@ -526,14 +1089,68 @@
         <w:rPr>
           <w:rFonts w:ascii="Times New Roman" w:hAnsi="Times New Roman" w:cs="Times New Roman"/>
         </w:rPr>
-        <w:t xml:space="preserve"> of Menu Items: The Composite Pattern is excellent for modelling hierarchical structures. In a restaurant system, you often have complex menus with categories, subcategories, and individual dishes. Using the Composite Pattern, you can create a unified structure to represent all these menu items, allowing for easy navigation and organization.</w:t>
+        <w:t xml:space="preserve"> of Menu Items: The Composite Pattern is excellent for modelling </w:t>
+      </w:r>
+      <w:r>
+        <w:rPr>
+          <w:rFonts w:ascii="Times New Roman" w:hAnsi="Times New Roman" w:cs="Times New Roman"/>
+        </w:rPr>
+        <w:t>hierarchies.</w:t>
+      </w:r>
+      <w:r>
+        <w:rPr>
+          <w:rFonts w:ascii="Times New Roman" w:hAnsi="Times New Roman" w:cs="Times New Roman"/>
+        </w:rPr>
+        <w:t xml:space="preserve"> In a restauran</w:t>
+      </w:r>
+      <w:r>
+        <w:rPr>
+          <w:rFonts w:ascii="Times New Roman" w:hAnsi="Times New Roman" w:cs="Times New Roman"/>
+        </w:rPr>
+        <w:t>t</w:t>
+      </w:r>
+      <w:r>
+        <w:rPr>
+          <w:rFonts w:ascii="Times New Roman" w:hAnsi="Times New Roman" w:cs="Times New Roman"/>
+        </w:rPr>
+        <w:t>, you often have compl</w:t>
+      </w:r>
+      <w:r>
+        <w:rPr>
+          <w:rFonts w:ascii="Times New Roman" w:hAnsi="Times New Roman" w:cs="Times New Roman"/>
+        </w:rPr>
+        <w:t xml:space="preserve">icated </w:t>
+      </w:r>
+      <w:r>
+        <w:rPr>
+          <w:rFonts w:ascii="Times New Roman" w:hAnsi="Times New Roman" w:cs="Times New Roman"/>
+        </w:rPr>
+        <w:t xml:space="preserve">menus with categories, subcategories, and individual dishes. Using the Composite Pattern, you can create a unified structure to represent all these menu items, allowing for easy navigation </w:t>
+      </w:r>
+      <w:r>
+        <w:rPr>
+          <w:rFonts w:ascii="Times New Roman" w:hAnsi="Times New Roman" w:cs="Times New Roman"/>
+        </w:rPr>
+        <w:t>and organization.</w:t>
       </w:r>
       <w:r>
         <w:rPr>
           <w:rFonts w:ascii="Times New Roman" w:hAnsi="Times New Roman" w:cs="Times New Roman"/>
         </w:rPr>
         <w:br/>
-        <w:t>The Composite Pattern enables you to compose entire menus from smaller elements, such as dishes or submenus. This simplifies menu management, as you can treat a menu as a composite of its components, making it easier to add, remove, or modify menu items.</w:t>
+        <w:t xml:space="preserve">The Composite Pattern enables you to compose entire menus from smaller elements, such as dishes or submenus. This simplifies menu management, as you can treat a menu as a composite of its components, making it easier to add, remove, or </w:t>
+      </w:r>
+      <w:r>
+        <w:rPr>
+          <w:rFonts w:ascii="Times New Roman" w:hAnsi="Times New Roman" w:cs="Times New Roman"/>
+        </w:rPr>
+        <w:t>change</w:t>
+      </w:r>
+      <w:r>
+        <w:rPr>
+          <w:rFonts w:ascii="Times New Roman" w:hAnsi="Times New Roman" w:cs="Times New Roman"/>
+        </w:rPr>
+        <w:t xml:space="preserve"> menu items.</w:t>
       </w:r>
     </w:p>
     <w:p>
@@ -566,8 +1183,40 @@
         <w:rPr>
           <w:rFonts w:ascii="Times New Roman" w:hAnsi="Times New Roman" w:cs="Times New Roman"/>
         </w:rPr>
-        <w:t xml:space="preserve"> Dishes: Restaurants frequently offer variations of dishes based on customer preferences. The Decorator Pattern is ideal for customizing objects dynamically. For example, you can decorate a basic dish with various ingredients, cooking styles, or dietary preferences.</w:t>
-      </w:r>
+        <w:t xml:space="preserve"> Dishes: Restaurants offer variations of dishes based on customer preferences. The Decorator Pattern is ideal for customizing objects dynamically. For example</w:t>
+      </w:r>
+      <w:r>
+        <w:rPr>
+          <w:rFonts w:ascii="Times New Roman" w:hAnsi="Times New Roman" w:cs="Times New Roman"/>
+        </w:rPr>
+        <w:t>, decorating</w:t>
+      </w:r>
+      <w:r>
+        <w:rPr>
+          <w:rFonts w:ascii="Times New Roman" w:hAnsi="Times New Roman" w:cs="Times New Roman"/>
+        </w:rPr>
+        <w:t xml:space="preserve"> a basic dish with various ingredients</w:t>
+      </w:r>
+      <w:r>
+        <w:rPr>
+          <w:rFonts w:ascii="Times New Roman" w:hAnsi="Times New Roman" w:cs="Times New Roman"/>
+        </w:rPr>
+        <w:t xml:space="preserve"> or </w:t>
+      </w:r>
+      <w:r>
+        <w:rPr>
+          <w:rFonts w:ascii="Times New Roman" w:hAnsi="Times New Roman" w:cs="Times New Roman"/>
+        </w:rPr>
+        <w:t xml:space="preserve">cooking </w:t>
+      </w:r>
+      <w:proofErr w:type="gramStart"/>
+      <w:r>
+        <w:rPr>
+          <w:rFonts w:ascii="Times New Roman" w:hAnsi="Times New Roman" w:cs="Times New Roman"/>
+        </w:rPr>
+        <w:t>styles</w:t>
+      </w:r>
+      <w:proofErr w:type="gramEnd"/>
     </w:p>
     <w:p>
       <w:pPr>
@@ -599,7 +1248,19 @@
         <w:rPr>
           <w:rFonts w:ascii="Times New Roman" w:hAnsi="Times New Roman" w:cs="Times New Roman"/>
         </w:rPr>
-        <w:t>Incorporating the State and Factory Patterns together, even outside the context of a restaurant, can be highly beneficial in various software systems. These patterns offer a complementary approach to managing the state and instantiation of objects, ensuring flexibility, maintainability, and extensibility in the software. Here's why combining these two patterns is advantageous:</w:t>
+        <w:t xml:space="preserve">Incorporating the State and Factory Patterns together </w:t>
+      </w:r>
+      <w:r>
+        <w:rPr>
+          <w:rFonts w:ascii="Times New Roman" w:hAnsi="Times New Roman" w:cs="Times New Roman"/>
+        </w:rPr>
+        <w:t>can be very beneficial in a system</w:t>
+      </w:r>
+      <w:r>
+        <w:rPr>
+          <w:rFonts w:ascii="Times New Roman" w:hAnsi="Times New Roman" w:cs="Times New Roman"/>
+        </w:rPr>
+        <w:t xml:space="preserve"> These patterns offer a complementary approach to managing the state and instantiation of objects, ensuring flexibility, maintainability, and extensibility in the software. </w:t>
       </w:r>
     </w:p>
     <w:p>
@@ -619,7 +1280,31 @@
           <w:rFonts w:ascii="Times New Roman" w:hAnsi="Times New Roman" w:cs="Times New Roman"/>
         </w:rPr>
         <w:br/>
-        <w:t>The State Pattern is useful when an object's behaviour depends on its state, and it must transition between states while keeping its interface consistent. By employing this pattern, you can represent different states of an object as distinct classes, making it easier to add or change behaviours associated with each state.</w:t>
+        <w:t xml:space="preserve">The State Pattern is useful when an object's behaviour depends on its state, and it must transition between states while keeping its interface consistent. By </w:t>
+      </w:r>
+      <w:r>
+        <w:rPr>
+          <w:rFonts w:ascii="Times New Roman" w:hAnsi="Times New Roman" w:cs="Times New Roman"/>
+        </w:rPr>
+        <w:t>using</w:t>
+      </w:r>
+      <w:r>
+        <w:rPr>
+          <w:rFonts w:ascii="Times New Roman" w:hAnsi="Times New Roman" w:cs="Times New Roman"/>
+        </w:rPr>
+        <w:t xml:space="preserve"> this pattern, </w:t>
+      </w:r>
+      <w:r>
+        <w:rPr>
+          <w:rFonts w:ascii="Times New Roman" w:hAnsi="Times New Roman" w:cs="Times New Roman"/>
+        </w:rPr>
+        <w:t xml:space="preserve">we </w:t>
+      </w:r>
+      <w:r>
+        <w:rPr>
+          <w:rFonts w:ascii="Times New Roman" w:hAnsi="Times New Roman" w:cs="Times New Roman"/>
+        </w:rPr>
+        <w:t>can represent different states of an object as distinct classes, making it easier to add or change behaviours associated with each state.</w:t>
       </w:r>
     </w:p>
     <w:p>
@@ -639,7 +1324,7 @@
           <w:rFonts w:ascii="Times New Roman" w:hAnsi="Times New Roman" w:cs="Times New Roman"/>
         </w:rPr>
         <w:br/>
-        <w:t>The Factory Pattern focuses on the creation of objects and encapsulates the object instantiation process. It provides a centralized and flexible way to create objects, allowing for the instantiation of different types or configurations of objects without exposing their creation logic.</w:t>
+        <w:t>The Factory Pattern focuses on the creation of objects and encapsulates the object instantiation process. It provides a centralized and flexible way to create objects, allowing for the instantiation of different types of objects without exposing their creation logic.</w:t>
       </w:r>
     </w:p>
     <w:p>
@@ -666,27 +1351,58 @@
         <w:rPr>
           <w:rFonts w:ascii="Times New Roman" w:hAnsi="Times New Roman" w:cs="Times New Roman"/>
         </w:rPr>
-        <w:t>: The State Pattern is excellent for managing the state and behaviour of objects, such as customers in your restaurant simulation. However, objects often need to transition between states dynamically. The Factory Pattern can be used to create state-specific objects, ensuring that the correct state objects are instantiated when a transition occurs.</w:t>
-      </w:r>
-    </w:p>
-    <w:p>
-      <w:pPr>
-        <w:rPr>
-          <w:rFonts w:ascii="Times New Roman" w:hAnsi="Times New Roman" w:cs="Times New Roman"/>
-        </w:rPr>
-      </w:pPr>
-      <w:r>
-        <w:rPr>
-          <w:rFonts w:ascii="Times New Roman" w:hAnsi="Times New Roman" w:cs="Times New Roman"/>
-        </w:rPr>
-        <w:t xml:space="preserve">Flexibility in State Configuration: In scenarios where states have variations or configurations, the Factory Pattern allows for the dynamic instantiation of state-specific objects with the desired </w:t>
-      </w:r>
-      <w:r>
-        <w:rPr>
-          <w:rFonts w:ascii="Times New Roman" w:hAnsi="Times New Roman" w:cs="Times New Roman"/>
-        </w:rPr>
-        <w:lastRenderedPageBreak/>
-        <w:t>attributes or settings. This flexibility is beneficial when different states of an object require distinct behaviour or properties.</w:t>
+        <w:t xml:space="preserve">: The State Pattern is excellent for managing the state and behaviour of objects, such as customers in </w:t>
+      </w:r>
+      <w:r>
+        <w:rPr>
+          <w:rFonts w:ascii="Times New Roman" w:hAnsi="Times New Roman" w:cs="Times New Roman"/>
+        </w:rPr>
+        <w:t>the</w:t>
+      </w:r>
+      <w:r>
+        <w:rPr>
+          <w:rFonts w:ascii="Times New Roman" w:hAnsi="Times New Roman" w:cs="Times New Roman"/>
+        </w:rPr>
+        <w:t xml:space="preserve"> restaurant simulation. </w:t>
+      </w:r>
+    </w:p>
+    <w:p>
+      <w:pPr>
+        <w:rPr>
+          <w:rFonts w:ascii="Times New Roman" w:hAnsi="Times New Roman" w:cs="Times New Roman"/>
+        </w:rPr>
+      </w:pPr>
+      <w:r>
+        <w:rPr>
+          <w:rFonts w:ascii="Times New Roman" w:hAnsi="Times New Roman" w:cs="Times New Roman"/>
+        </w:rPr>
+        <w:t xml:space="preserve">Flexibility in State Configuration: In scenarios where states have variation, the Factory Pattern allows for the instantiation of state-specific objects with the desired </w:t>
+      </w:r>
+      <w:r>
+        <w:rPr>
+          <w:rFonts w:ascii="Times New Roman" w:hAnsi="Times New Roman" w:cs="Times New Roman"/>
+        </w:rPr>
+        <w:t>attributes</w:t>
+      </w:r>
+      <w:r>
+        <w:rPr>
+          <w:rFonts w:ascii="Times New Roman" w:hAnsi="Times New Roman" w:cs="Times New Roman"/>
+        </w:rPr>
+        <w:t xml:space="preserve">. This flexibility is beneficial when different states of an object </w:t>
+      </w:r>
+      <w:proofErr w:type="gramStart"/>
+      <w:r>
+        <w:rPr>
+          <w:rFonts w:ascii="Times New Roman" w:hAnsi="Times New Roman" w:cs="Times New Roman"/>
+        </w:rPr>
+        <w:t>require</w:t>
+      </w:r>
+      <w:proofErr w:type="gramEnd"/>
+      <w:r>
+        <w:rPr>
+          <w:rFonts w:ascii="Times New Roman" w:hAnsi="Times New Roman" w:cs="Times New Roman"/>
+        </w:rPr>
+        <w:t xml:space="preserve"> distinct behaviour.</w:t>
       </w:r>
     </w:p>
     <w:p>
@@ -707,20 +1423,70 @@
         <w:rPr>
           <w:rFonts w:ascii="Times New Roman" w:hAnsi="Times New Roman" w:cs="Times New Roman"/>
         </w:rPr>
-        <w:t xml:space="preserve"> of State and Creation Logic: The Factory Pattern isolates the creation logic from the rest of the code. This separation ensures that the state-specific classes can evolve independently of how they are created, making it easier to manage complex state transitions.</w:t>
-      </w:r>
-    </w:p>
-    <w:p>
-      <w:pPr>
-        <w:rPr>
-          <w:rFonts w:ascii="Times New Roman" w:hAnsi="Times New Roman" w:cs="Times New Roman"/>
-        </w:rPr>
-      </w:pPr>
-      <w:r>
-        <w:rPr>
-          <w:rFonts w:ascii="Times New Roman" w:hAnsi="Times New Roman" w:cs="Times New Roman"/>
-        </w:rPr>
-        <w:t>In summary, when the State and Factory Patterns are used together, they provide a structured and flexible approach to manage the state and creation of objects in a software system. This combination is not limited to a restaurant simulation but can be applied in various contexts where objects have dynamic states and need to be instantiated with different configurations, promoting maintainability and extensibility.</w:t>
+        <w:t xml:space="preserve"> of State and Creation Logic: The Factory Pattern </w:t>
+      </w:r>
+      <w:r>
+        <w:rPr>
+          <w:rFonts w:ascii="Times New Roman" w:hAnsi="Times New Roman" w:cs="Times New Roman"/>
+        </w:rPr>
+        <w:t>separates</w:t>
+      </w:r>
+      <w:r>
+        <w:rPr>
+          <w:rFonts w:ascii="Times New Roman" w:hAnsi="Times New Roman" w:cs="Times New Roman"/>
+        </w:rPr>
+        <w:t xml:space="preserve"> creation logic from the rest of the code. This separation ensures that the state-specific classes evolve </w:t>
+      </w:r>
+      <w:proofErr w:type="spellStart"/>
+      <w:r>
+        <w:rPr>
+          <w:rFonts w:ascii="Times New Roman" w:hAnsi="Times New Roman" w:cs="Times New Roman"/>
+        </w:rPr>
+        <w:t>seperately</w:t>
+      </w:r>
+      <w:proofErr w:type="spellEnd"/>
+      <w:r>
+        <w:rPr>
+          <w:rFonts w:ascii="Times New Roman" w:hAnsi="Times New Roman" w:cs="Times New Roman"/>
+        </w:rPr>
+        <w:t xml:space="preserve"> </w:t>
+      </w:r>
+      <w:r>
+        <w:rPr>
+          <w:rFonts w:ascii="Times New Roman" w:hAnsi="Times New Roman" w:cs="Times New Roman"/>
+        </w:rPr>
+        <w:t>from</w:t>
+      </w:r>
+      <w:r>
+        <w:rPr>
+          <w:rFonts w:ascii="Times New Roman" w:hAnsi="Times New Roman" w:cs="Times New Roman"/>
+        </w:rPr>
+        <w:t xml:space="preserve"> how they are created, making it easier to manage state transitions.</w:t>
+      </w:r>
+    </w:p>
+    <w:p>
+      <w:pPr>
+        <w:rPr>
+          <w:rFonts w:ascii="Times New Roman" w:hAnsi="Times New Roman" w:cs="Times New Roman"/>
+        </w:rPr>
+      </w:pPr>
+      <w:r>
+        <w:rPr>
+          <w:rFonts w:ascii="Times New Roman" w:hAnsi="Times New Roman" w:cs="Times New Roman"/>
+        </w:rPr>
+        <w:t xml:space="preserve">In summary, when the State and Factory Patterns are used together, they provide a structured and flexible approach to manage the state and creation of objects in a software system. This combination </w:t>
+      </w:r>
+      <w:r>
+        <w:rPr>
+          <w:rFonts w:ascii="Times New Roman" w:hAnsi="Times New Roman" w:cs="Times New Roman"/>
+        </w:rPr>
+        <w:t>allows for to</w:t>
+      </w:r>
+      <w:r>
+        <w:rPr>
+          <w:rFonts w:ascii="Times New Roman" w:hAnsi="Times New Roman" w:cs="Times New Roman"/>
+        </w:rPr>
+        <w:t xml:space="preserve"> objects have dynamic states and to be instantiated with different configurations, promoting maintainability and extensibility.</w:t>
       </w:r>
     </w:p>
     <w:p>
@@ -760,8 +1526,16 @@
         <w:rPr>
           <w:rFonts w:ascii="Times New Roman" w:hAnsi="Times New Roman" w:cs="Times New Roman"/>
         </w:rPr>
-        <w:t>[1] Erich Gamma, Richard Helm, Ralph Johnson, and John Vlissides</w:t>
-      </w:r>
+        <w:t xml:space="preserve">[1] Erich Gamma, Richard Helm, Ralph Johnson, and John </w:t>
+      </w:r>
+      <w:proofErr w:type="spellStart"/>
+      <w:r>
+        <w:rPr>
+          <w:rFonts w:ascii="Times New Roman" w:hAnsi="Times New Roman" w:cs="Times New Roman"/>
+        </w:rPr>
+        <w:t>Vlissides</w:t>
+      </w:r>
+      <w:proofErr w:type="spellEnd"/>
       <w:r>
         <w:rPr>
           <w:rFonts w:ascii="Times New Roman" w:hAnsi="Times New Roman" w:cs="Times New Roman"/>
@@ -791,6 +1565,7 @@
           <w:sz w:val="22"/>
           <w:szCs w:val="22"/>
         </w:rPr>
+        <w:lastRenderedPageBreak/>
         <w:t xml:space="preserve">[2] Yang, J. (2020) </w:t>
       </w:r>
       <w:r>
@@ -889,7 +1664,23 @@
           <w:sz w:val="22"/>
           <w:szCs w:val="22"/>
         </w:rPr>
-        <w:t xml:space="preserve">[4] Korchynskyy, O. (2023) </w:t>
+        <w:t xml:space="preserve">[4] </w:t>
+      </w:r>
+      <w:proofErr w:type="spellStart"/>
+      <w:r>
+        <w:rPr>
+          <w:sz w:val="22"/>
+          <w:szCs w:val="22"/>
+        </w:rPr>
+        <w:t>Korchynskyy</w:t>
+      </w:r>
+      <w:proofErr w:type="spellEnd"/>
+      <w:r>
+        <w:rPr>
+          <w:sz w:val="22"/>
+          <w:szCs w:val="22"/>
+        </w:rPr>
+        <w:t xml:space="preserve">, O. (2023) </w:t>
       </w:r>
       <w:r>
         <w:rPr>
@@ -956,6 +1747,7 @@
         </w:rPr>
         <w:t xml:space="preserve">, </w:t>
       </w:r>
+      <w:proofErr w:type="spellStart"/>
       <w:r>
         <w:rPr>
           <w:i/>
@@ -965,6 +1757,7 @@
         </w:rPr>
         <w:t>CodeProject</w:t>
       </w:r>
+      <w:proofErr w:type="spellEnd"/>
       <w:r>
         <w:rPr>
           <w:sz w:val="22"/>
@@ -972,6 +1765,96 @@
         </w:rPr>
         <w:t xml:space="preserve">. Available at: https://www.codeproject.com/Articles/1182984/Chain-of-Responsibility-and-Strategy-pattern-using (Accessed: 05 November 2023). </w:t>
       </w:r>
+    </w:p>
+    <w:p>
+      <w:pPr>
+        <w:pStyle w:val="NormalWeb"/>
+        <w:ind w:left="567" w:hanging="567"/>
+        <w:rPr>
+          <w:sz w:val="22"/>
+          <w:szCs w:val="22"/>
+        </w:rPr>
+      </w:pPr>
+    </w:p>
+    <w:p>
+      <w:pPr>
+        <w:pStyle w:val="NormalWeb"/>
+        <w:ind w:left="567" w:hanging="567"/>
+        <w:rPr>
+          <w:sz w:val="22"/>
+          <w:szCs w:val="22"/>
+        </w:rPr>
+      </w:pPr>
+    </w:p>
+    <w:p>
+      <w:pPr>
+        <w:pStyle w:val="NormalWeb"/>
+        <w:ind w:left="567" w:hanging="567"/>
+        <w:rPr>
+          <w:sz w:val="22"/>
+          <w:szCs w:val="22"/>
+        </w:rPr>
+      </w:pPr>
+    </w:p>
+    <w:p>
+      <w:pPr>
+        <w:pStyle w:val="NormalWeb"/>
+        <w:ind w:left="567" w:hanging="567"/>
+        <w:rPr>
+          <w:sz w:val="22"/>
+          <w:szCs w:val="22"/>
+        </w:rPr>
+      </w:pPr>
+    </w:p>
+    <w:p>
+      <w:pPr>
+        <w:pStyle w:val="NormalWeb"/>
+        <w:ind w:left="567" w:hanging="567"/>
+        <w:rPr>
+          <w:sz w:val="22"/>
+          <w:szCs w:val="22"/>
+        </w:rPr>
+      </w:pPr>
+    </w:p>
+    <w:p>
+      <w:pPr>
+        <w:pStyle w:val="NormalWeb"/>
+        <w:ind w:left="567" w:hanging="567"/>
+        <w:rPr>
+          <w:sz w:val="22"/>
+          <w:szCs w:val="22"/>
+        </w:rPr>
+      </w:pPr>
+    </w:p>
+    <w:p>
+      <w:pPr>
+        <w:pStyle w:val="NormalWeb"/>
+        <w:ind w:left="567" w:hanging="567"/>
+        <w:rPr>
+          <w:sz w:val="22"/>
+          <w:szCs w:val="22"/>
+        </w:rPr>
+      </w:pPr>
+    </w:p>
+    <w:p>
+      <w:pPr>
+        <w:pStyle w:val="NormalWeb"/>
+        <w:ind w:left="567" w:hanging="567"/>
+        <w:rPr>
+          <w:sz w:val="22"/>
+          <w:szCs w:val="22"/>
+        </w:rPr>
+      </w:pPr>
+    </w:p>
+    <w:p>
+      <w:pPr>
+        <w:pStyle w:val="NormalWeb"/>
+        <w:ind w:left="567" w:hanging="567"/>
+        <w:rPr>
+          <w:sz w:val="22"/>
+          <w:szCs w:val="22"/>
+        </w:rPr>
+      </w:pPr>
     </w:p>
     <w:p>
       <w:pPr>
@@ -1096,8 +1979,17 @@
           <w:sz w:val="22"/>
           <w:szCs w:val="22"/>
         </w:rPr>
-        <w:t>We decided that</w:t>
-      </w:r>
+        <w:t xml:space="preserve">We decided </w:t>
+      </w:r>
+      <w:proofErr w:type="gramStart"/>
+      <w:r>
+        <w:rPr>
+          <w:sz w:val="22"/>
+          <w:szCs w:val="22"/>
+        </w:rPr>
+        <w:t>that</w:t>
+      </w:r>
+      <w:proofErr w:type="gramEnd"/>
     </w:p>
     <w:p>
       <w:pPr>
@@ -1274,8 +2166,25 @@
           <w:sz w:val="22"/>
           <w:szCs w:val="22"/>
         </w:rPr>
-        <w:t xml:space="preserve">rn for the MaitreD class, the </w:t>
-      </w:r>
+        <w:t xml:space="preserve">rn for the </w:t>
+      </w:r>
+      <w:proofErr w:type="spellStart"/>
+      <w:r>
+        <w:rPr>
+          <w:sz w:val="22"/>
+          <w:szCs w:val="22"/>
+        </w:rPr>
+        <w:t>MaitreD</w:t>
+      </w:r>
+      <w:proofErr w:type="spellEnd"/>
+      <w:r>
+        <w:rPr>
+          <w:sz w:val="22"/>
+          <w:szCs w:val="22"/>
+        </w:rPr>
+        <w:t xml:space="preserve"> class, the </w:t>
+      </w:r>
+      <w:proofErr w:type="spellStart"/>
       <w:r>
         <w:rPr>
           <w:sz w:val="22"/>
@@ -1288,7 +2197,15 @@
           <w:sz w:val="22"/>
           <w:szCs w:val="22"/>
         </w:rPr>
-        <w:t xml:space="preserve">aitreD class being the </w:t>
+        <w:t>aitreD</w:t>
+      </w:r>
+      <w:proofErr w:type="spellEnd"/>
+      <w:r>
+        <w:rPr>
+          <w:sz w:val="22"/>
+          <w:szCs w:val="22"/>
+        </w:rPr>
+        <w:t xml:space="preserve"> class being the </w:t>
       </w:r>
       <w:r>
         <w:rPr>
@@ -1379,7 +2296,39 @@
           <w:sz w:val="22"/>
           <w:szCs w:val="22"/>
         </w:rPr>
-        <w:t xml:space="preserve"> and the restaurant itself. The opening and closing of the restaurant is also controlled by MaitreD.</w:t>
+        <w:t xml:space="preserve"> and the restaurant itself. The opening and closing of the restaurant </w:t>
+      </w:r>
+      <w:proofErr w:type="gramStart"/>
+      <w:r>
+        <w:rPr>
+          <w:sz w:val="22"/>
+          <w:szCs w:val="22"/>
+        </w:rPr>
+        <w:t>is</w:t>
+      </w:r>
+      <w:proofErr w:type="gramEnd"/>
+      <w:r>
+        <w:rPr>
+          <w:sz w:val="22"/>
+          <w:szCs w:val="22"/>
+        </w:rPr>
+        <w:t xml:space="preserve"> also controlled by </w:t>
+      </w:r>
+      <w:proofErr w:type="spellStart"/>
+      <w:r>
+        <w:rPr>
+          <w:sz w:val="22"/>
+          <w:szCs w:val="22"/>
+        </w:rPr>
+        <w:t>MaitreD</w:t>
+      </w:r>
+      <w:proofErr w:type="spellEnd"/>
+      <w:r>
+        <w:rPr>
+          <w:sz w:val="22"/>
+          <w:szCs w:val="22"/>
+        </w:rPr>
+        <w:t>.</w:t>
       </w:r>
     </w:p>
     <w:p>
@@ -1403,7 +2352,23 @@
           <w:sz w:val="22"/>
           <w:szCs w:val="22"/>
         </w:rPr>
-        <w:t xml:space="preserve"> implemented in the TableIterator class and used</w:t>
+        <w:t xml:space="preserve"> implemented in the </w:t>
+      </w:r>
+      <w:proofErr w:type="spellStart"/>
+      <w:r>
+        <w:rPr>
+          <w:sz w:val="22"/>
+          <w:szCs w:val="22"/>
+        </w:rPr>
+        <w:t>TableIterator</w:t>
+      </w:r>
+      <w:proofErr w:type="spellEnd"/>
+      <w:r>
+        <w:rPr>
+          <w:sz w:val="22"/>
+          <w:szCs w:val="22"/>
+        </w:rPr>
+        <w:t xml:space="preserve"> class and used</w:t>
       </w:r>
       <w:r>
         <w:rPr>
@@ -1412,6 +2377,7 @@
         </w:rPr>
         <w:t xml:space="preserve"> by </w:t>
       </w:r>
+      <w:proofErr w:type="spellStart"/>
       <w:r>
         <w:rPr>
           <w:sz w:val="22"/>
@@ -1424,7 +2390,15 @@
           <w:sz w:val="22"/>
           <w:szCs w:val="22"/>
         </w:rPr>
-        <w:t>aitreD to find a table to seat a customer at, by iterating through tables until one that is available is found</w:t>
+        <w:t>aitreD</w:t>
+      </w:r>
+      <w:proofErr w:type="spellEnd"/>
+      <w:r>
+        <w:rPr>
+          <w:sz w:val="22"/>
+          <w:szCs w:val="22"/>
+        </w:rPr>
+        <w:t xml:space="preserve"> to find a table to seat a customer at, by iterating through tables until one that is available is found</w:t>
       </w:r>
       <w:r>
         <w:rPr>
@@ -1497,14 +2471,62 @@
           <w:sz w:val="22"/>
           <w:szCs w:val="22"/>
         </w:rPr>
-        <w:t xml:space="preserve">. Each customer has a readyState </w:t>
-      </w:r>
-      <w:r>
-        <w:rPr>
-          <w:sz w:val="22"/>
-          <w:szCs w:val="22"/>
-        </w:rPr>
-        <w:t>(either readyToOrder or notReadyToOrder)</w:t>
+        <w:t xml:space="preserve">. Each customer has a </w:t>
+      </w:r>
+      <w:proofErr w:type="spellStart"/>
+      <w:r>
+        <w:rPr>
+          <w:sz w:val="22"/>
+          <w:szCs w:val="22"/>
+        </w:rPr>
+        <w:t>readyState</w:t>
+      </w:r>
+      <w:proofErr w:type="spellEnd"/>
+      <w:r>
+        <w:rPr>
+          <w:sz w:val="22"/>
+          <w:szCs w:val="22"/>
+        </w:rPr>
+        <w:t xml:space="preserve"> </w:t>
+      </w:r>
+      <w:r>
+        <w:rPr>
+          <w:sz w:val="22"/>
+          <w:szCs w:val="22"/>
+        </w:rPr>
+        <w:t xml:space="preserve">(either </w:t>
+      </w:r>
+      <w:proofErr w:type="spellStart"/>
+      <w:r>
+        <w:rPr>
+          <w:sz w:val="22"/>
+          <w:szCs w:val="22"/>
+        </w:rPr>
+        <w:t>readyToOrder</w:t>
+      </w:r>
+      <w:proofErr w:type="spellEnd"/>
+      <w:r>
+        <w:rPr>
+          <w:sz w:val="22"/>
+          <w:szCs w:val="22"/>
+        </w:rPr>
+        <w:t xml:space="preserve"> or </w:t>
+      </w:r>
+      <w:proofErr w:type="spellStart"/>
+      <w:r>
+        <w:rPr>
+          <w:sz w:val="22"/>
+          <w:szCs w:val="22"/>
+        </w:rPr>
+        <w:t>notReadyToOrder</w:t>
+      </w:r>
+      <w:proofErr w:type="spellEnd"/>
+      <w:r>
+        <w:rPr>
+          <w:sz w:val="22"/>
+          <w:szCs w:val="22"/>
+        </w:rPr>
+        <w:t>)</w:t>
       </w:r>
       <w:r>
         <w:rPr>
@@ -1581,21 +2603,53 @@
           <w:sz w:val="22"/>
           <w:szCs w:val="22"/>
         </w:rPr>
-        <w:t>their state is set to ready</w:t>
-      </w:r>
-      <w:r>
-        <w:rPr>
-          <w:sz w:val="22"/>
-          <w:szCs w:val="22"/>
-        </w:rPr>
-        <w:t>ToOrder. The customer also has a</w:t>
-      </w:r>
-      <w:r>
-        <w:rPr>
-          <w:sz w:val="22"/>
-          <w:szCs w:val="22"/>
-        </w:rPr>
-        <w:t xml:space="preserve"> number of rounds they are happy for</w:t>
+        <w:t xml:space="preserve">their state is set to </w:t>
+      </w:r>
+      <w:proofErr w:type="spellStart"/>
+      <w:r>
+        <w:rPr>
+          <w:sz w:val="22"/>
+          <w:szCs w:val="22"/>
+        </w:rPr>
+        <w:t>ready</w:t>
+      </w:r>
+      <w:r>
+        <w:rPr>
+          <w:sz w:val="22"/>
+          <w:szCs w:val="22"/>
+        </w:rPr>
+        <w:t>ToOrder</w:t>
+      </w:r>
+      <w:proofErr w:type="spellEnd"/>
+      <w:r>
+        <w:rPr>
+          <w:sz w:val="22"/>
+          <w:szCs w:val="22"/>
+        </w:rPr>
+        <w:t xml:space="preserve">. The customer also has </w:t>
+      </w:r>
+      <w:proofErr w:type="gramStart"/>
+      <w:r>
+        <w:rPr>
+          <w:sz w:val="22"/>
+          <w:szCs w:val="22"/>
+        </w:rPr>
+        <w:t>a</w:t>
+      </w:r>
+      <w:r>
+        <w:rPr>
+          <w:sz w:val="22"/>
+          <w:szCs w:val="22"/>
+        </w:rPr>
+        <w:t xml:space="preserve"> number of</w:t>
+      </w:r>
+      <w:proofErr w:type="gramEnd"/>
+      <w:r>
+        <w:rPr>
+          <w:sz w:val="22"/>
+          <w:szCs w:val="22"/>
+        </w:rPr>
+        <w:t xml:space="preserve"> rounds they are happy for</w:t>
       </w:r>
       <w:r>
         <w:rPr>
@@ -1804,7 +2858,23 @@
           <w:sz w:val="22"/>
           <w:szCs w:val="22"/>
         </w:rPr>
-        <w:t>We make use of the observer pattern with the waiter class, which can observe both the kitchenwindow and the table it is serving</w:t>
+        <w:t xml:space="preserve">We make use of the observer pattern with the waiter class, which can observe both the </w:t>
+      </w:r>
+      <w:proofErr w:type="spellStart"/>
+      <w:r>
+        <w:rPr>
+          <w:sz w:val="22"/>
+          <w:szCs w:val="22"/>
+        </w:rPr>
+        <w:t>kitchenwindow</w:t>
+      </w:r>
+      <w:proofErr w:type="spellEnd"/>
+      <w:r>
+        <w:rPr>
+          <w:sz w:val="22"/>
+          <w:szCs w:val="22"/>
+        </w:rPr>
+        <w:t xml:space="preserve"> and the table it is serving</w:t>
       </w:r>
       <w:r>
         <w:rPr>
@@ -1820,19 +2890,44 @@
         </w:rPr>
         <w:t xml:space="preserve">waiter places the order with the </w:t>
       </w:r>
-      <w:r>
-        <w:rPr>
-          <w:sz w:val="22"/>
-          <w:szCs w:val="22"/>
-        </w:rPr>
-        <w:t>kitchenwindow and</w:t>
-      </w:r>
-      <w:r>
-        <w:rPr>
-          <w:sz w:val="22"/>
-          <w:szCs w:val="22"/>
-        </w:rPr>
-        <w:t xml:space="preserve"> is attached to the kitchenwindow </w:t>
+      <w:proofErr w:type="spellStart"/>
+      <w:r>
+        <w:rPr>
+          <w:sz w:val="22"/>
+          <w:szCs w:val="22"/>
+        </w:rPr>
+        <w:t>kitchenwindow</w:t>
+      </w:r>
+      <w:proofErr w:type="spellEnd"/>
+      <w:r>
+        <w:rPr>
+          <w:sz w:val="22"/>
+          <w:szCs w:val="22"/>
+        </w:rPr>
+        <w:t xml:space="preserve"> and</w:t>
+      </w:r>
+      <w:r>
+        <w:rPr>
+          <w:sz w:val="22"/>
+          <w:szCs w:val="22"/>
+        </w:rPr>
+        <w:t xml:space="preserve"> is attached to the </w:t>
+      </w:r>
+      <w:proofErr w:type="spellStart"/>
+      <w:r>
+        <w:rPr>
+          <w:sz w:val="22"/>
+          <w:szCs w:val="22"/>
+        </w:rPr>
+        <w:t>kitchenwindow</w:t>
+      </w:r>
+      <w:proofErr w:type="spellEnd"/>
+      <w:r>
+        <w:rPr>
+          <w:sz w:val="22"/>
+          <w:szCs w:val="22"/>
+        </w:rPr>
+        <w:t xml:space="preserve"> </w:t>
       </w:r>
       <w:r>
         <w:rPr>
@@ -1983,7 +3078,15 @@
           <w:sz w:val="22"/>
           <w:szCs w:val="22"/>
         </w:rPr>
-        <w:t xml:space="preserve"> the simulation of a real kitchen environment in which responsibility for different components falls on different chefs, </w:t>
+        <w:t xml:space="preserve"> the simulation of a real kitchen environment in which responsibility for different components falls on different </w:t>
+      </w:r>
+      <w:proofErr w:type="gramStart"/>
+      <w:r>
+        <w:rPr>
+          <w:sz w:val="22"/>
+          <w:szCs w:val="22"/>
+        </w:rPr>
+        <w:t xml:space="preserve">chefs, </w:t>
       </w:r>
       <w:r>
         <w:rPr>
@@ -1992,6 +3095,7 @@
         </w:rPr>
         <w:t>and</w:t>
       </w:r>
+      <w:proofErr w:type="gramEnd"/>
       <w:r>
         <w:rPr>
           <w:sz w:val="22"/>
@@ -2028,28 +3132,69 @@
           <w:sz w:val="22"/>
           <w:szCs w:val="22"/>
         </w:rPr>
-        <w:t>The decorator pattern is made use of with the MenuItem</w:t>
-      </w:r>
-      <w:r>
-        <w:rPr>
-          <w:sz w:val="22"/>
-          <w:szCs w:val="22"/>
-        </w:rPr>
-        <w:t xml:space="preserve"> and Plating class</w:t>
-      </w:r>
-      <w:r>
-        <w:rPr>
-          <w:sz w:val="22"/>
-          <w:szCs w:val="22"/>
-        </w:rPr>
-        <w:t xml:space="preserve">, and allows for </w:t>
-      </w:r>
-      <w:r>
-        <w:rPr>
-          <w:sz w:val="22"/>
-          <w:szCs w:val="22"/>
-        </w:rPr>
-        <w:t>the properties of the MenuItem to be altered, in this case cost, depending on the type of plating chosen</w:t>
+        <w:t xml:space="preserve">The decorator pattern is made use of with the </w:t>
+      </w:r>
+      <w:proofErr w:type="spellStart"/>
+      <w:r>
+        <w:rPr>
+          <w:sz w:val="22"/>
+          <w:szCs w:val="22"/>
+        </w:rPr>
+        <w:t>MenuItem</w:t>
+      </w:r>
+      <w:proofErr w:type="spellEnd"/>
+      <w:r>
+        <w:rPr>
+          <w:sz w:val="22"/>
+          <w:szCs w:val="22"/>
+        </w:rPr>
+        <w:t xml:space="preserve"> and Plating </w:t>
+      </w:r>
+      <w:proofErr w:type="gramStart"/>
+      <w:r>
+        <w:rPr>
+          <w:sz w:val="22"/>
+          <w:szCs w:val="22"/>
+        </w:rPr>
+        <w:t>class</w:t>
+      </w:r>
+      <w:r>
+        <w:rPr>
+          <w:sz w:val="22"/>
+          <w:szCs w:val="22"/>
+        </w:rPr>
+        <w:t>, and</w:t>
+      </w:r>
+      <w:proofErr w:type="gramEnd"/>
+      <w:r>
+        <w:rPr>
+          <w:sz w:val="22"/>
+          <w:szCs w:val="22"/>
+        </w:rPr>
+        <w:t xml:space="preserve"> allows for </w:t>
+      </w:r>
+      <w:r>
+        <w:rPr>
+          <w:sz w:val="22"/>
+          <w:szCs w:val="22"/>
+        </w:rPr>
+        <w:t xml:space="preserve">the properties of the </w:t>
+      </w:r>
+      <w:proofErr w:type="spellStart"/>
+      <w:r>
+        <w:rPr>
+          <w:sz w:val="22"/>
+          <w:szCs w:val="22"/>
+        </w:rPr>
+        <w:t>MenuItem</w:t>
+      </w:r>
+      <w:proofErr w:type="spellEnd"/>
+      <w:r>
+        <w:rPr>
+          <w:sz w:val="22"/>
+          <w:szCs w:val="22"/>
+        </w:rPr>
+        <w:t xml:space="preserve"> to be altered, in this case cost, depending on the type of plating chosen</w:t>
       </w:r>
       <w:r>
         <w:rPr>
@@ -2070,8 +3215,17 @@
           <w:sz w:val="22"/>
           <w:szCs w:val="22"/>
         </w:rPr>
-        <w:t>cost of the MenuItem</w:t>
-      </w:r>
+        <w:t xml:space="preserve">cost of the </w:t>
+      </w:r>
+      <w:proofErr w:type="spellStart"/>
+      <w:r>
+        <w:rPr>
+          <w:sz w:val="22"/>
+          <w:szCs w:val="22"/>
+        </w:rPr>
+        <w:t>MenuItem</w:t>
+      </w:r>
+      <w:proofErr w:type="spellEnd"/>
       <w:r>
         <w:rPr>
           <w:sz w:val="22"/>
@@ -2084,7 +3238,23 @@
           <w:sz w:val="22"/>
           <w:szCs w:val="22"/>
         </w:rPr>
-        <w:t xml:space="preserve">. The composite pattern is also made use of to represent a menuitem as </w:t>
+        <w:t xml:space="preserve">. The composite pattern is also made use of to represent a </w:t>
+      </w:r>
+      <w:proofErr w:type="spellStart"/>
+      <w:r>
+        <w:rPr>
+          <w:sz w:val="22"/>
+          <w:szCs w:val="22"/>
+        </w:rPr>
+        <w:t>menuitem</w:t>
+      </w:r>
+      <w:proofErr w:type="spellEnd"/>
+      <w:r>
+        <w:rPr>
+          <w:sz w:val="22"/>
+          <w:szCs w:val="22"/>
+        </w:rPr>
+        <w:t xml:space="preserve"> as </w:t>
       </w:r>
       <w:r>
         <w:rPr>
@@ -2136,7 +3306,39 @@
           <w:sz w:val="22"/>
           <w:szCs w:val="22"/>
         </w:rPr>
-        <w:t xml:space="preserve"> through the Chef class and its children. Each child of chef implements the cook function ‘cook’ differently, this is used for output. We did this to solve the problem of creating a unique way to output what each different chef is currently busy making. The startCooking function in KitchenWindow is used to</w:t>
+        <w:t xml:space="preserve"> through the Chef class and its children. Each child of chef implements the cook function ‘cook’ differently, this is used for output. We did this to solve the problem of creating a unique way to output what each different chef is currently busy making. The </w:t>
+      </w:r>
+      <w:proofErr w:type="spellStart"/>
+      <w:r>
+        <w:rPr>
+          <w:sz w:val="22"/>
+          <w:szCs w:val="22"/>
+        </w:rPr>
+        <w:t>startCooking</w:t>
+      </w:r>
+      <w:proofErr w:type="spellEnd"/>
+      <w:r>
+        <w:rPr>
+          <w:sz w:val="22"/>
+          <w:szCs w:val="22"/>
+        </w:rPr>
+        <w:t xml:space="preserve"> function in </w:t>
+      </w:r>
+      <w:proofErr w:type="spellStart"/>
+      <w:r>
+        <w:rPr>
+          <w:sz w:val="22"/>
+          <w:szCs w:val="22"/>
+        </w:rPr>
+        <w:t>KitchenWindow</w:t>
+      </w:r>
+      <w:proofErr w:type="spellEnd"/>
+      <w:r>
+        <w:rPr>
+          <w:sz w:val="22"/>
+          <w:szCs w:val="22"/>
+        </w:rPr>
+        <w:t xml:space="preserve"> is used to</w:t>
       </w:r>
       <w:r>
         <w:rPr>

</xml_diff>